<commit_message>
completed changes and comments for dmV0.3 and sequence
</commit_message>
<xml_diff>
--- a/Deliverables/4th-deliverable/Domain Model v0.3.docx
+++ b/Deliverables/4th-deliverable/Domain Model v0.3.docx
@@ -748,8 +748,6 @@
             </w:tabs>
             <w:spacing w:after="100" w:lineRule="auto"/>
             <w:rPr>
-              <w:rFonts w:ascii="Cambria" w:cs="Cambria" w:eastAsia="Cambria" w:hAnsi="Cambria"/>
-              <w:color w:val="000000"/>
               <w:sz w:val="24"/>
               <w:szCs w:val="24"/>
             </w:rPr>
@@ -759,23 +757,15 @@
             <w:instrText xml:space="preserve"> TOC \h \u \z </w:instrText>
             <w:fldChar w:fldCharType="separate"/>
           </w:r>
-          <w:hyperlink w:anchor="_heading=h.gjdgxs">
-            <w:r>
-              <w:rPr>
-                <w:color w:val="000000"/>
-                <w:sz w:val="24"/>
-                <w:szCs w:val="24"/>
-                <w:rtl w:val="0"/>
-              </w:rPr>
-              <w:t xml:space="preserve">Domain Model Graph</w:t>
-              <w:tab/>
-              <w:t xml:space="preserve">4</w:t>
-            </w:r>
-          </w:hyperlink>
           <w:r>
             <w:rPr>
+              <w:sz w:val="24"/>
+              <w:szCs w:val="24"/>
               <w:rtl w:val="0"/>
             </w:rPr>
+            <w:t xml:space="preserve">Snippet Αλλαγών του V0.3                                                                         </w:t>
+            <w:tab/>
+            <w:t xml:space="preserve">4</w:t>
           </w:r>
         </w:p>
         <w:p>
@@ -798,6 +788,53 @@
               <w:szCs w:val="24"/>
             </w:rPr>
           </w:pPr>
+          <w:hyperlink w:anchor="_heading=h.gjdgxs">
+            <w:r>
+              <w:rPr>
+                <w:color w:val="000000"/>
+                <w:sz w:val="24"/>
+                <w:szCs w:val="24"/>
+                <w:rtl w:val="0"/>
+              </w:rPr>
+              <w:t xml:space="preserve">Domain Model Graph</w:t>
+              <w:tab/>
+            </w:r>
+          </w:hyperlink>
+          <w:r>
+            <w:rPr>
+              <w:rFonts w:ascii="Cambria" w:cs="Cambria" w:eastAsia="Cambria" w:hAnsi="Cambria"/>
+              <w:sz w:val="24"/>
+              <w:szCs w:val="24"/>
+              <w:rtl w:val="0"/>
+            </w:rPr>
+            <w:t xml:space="preserve">5</w:t>
+          </w:r>
+          <w:r>
+            <w:rPr>
+              <w:rtl w:val="0"/>
+            </w:rPr>
+          </w:r>
+        </w:p>
+        <w:p>
+          <w:pPr>
+            <w:pBdr>
+              <w:top w:space="0" w:sz="0" w:val="nil"/>
+              <w:left w:space="0" w:sz="0" w:val="nil"/>
+              <w:bottom w:space="0" w:sz="0" w:val="nil"/>
+              <w:right w:space="0" w:sz="0" w:val="nil"/>
+              <w:between w:space="0" w:sz="0" w:val="nil"/>
+            </w:pBdr>
+            <w:tabs>
+              <w:tab w:val="right" w:pos="9350"/>
+            </w:tabs>
+            <w:spacing w:after="100" w:lineRule="auto"/>
+            <w:rPr>
+              <w:rFonts w:ascii="Cambria" w:cs="Cambria" w:eastAsia="Cambria" w:hAnsi="Cambria"/>
+              <w:color w:val="000000"/>
+              <w:sz w:val="24"/>
+              <w:szCs w:val="24"/>
+            </w:rPr>
+          </w:pPr>
           <w:hyperlink w:anchor="_heading=h.30j0zll">
             <w:r>
               <w:rPr>
@@ -808,9 +845,17 @@
               </w:rPr>
               <w:t xml:space="preserve">Περιγραφική Ανάλυση των Κλάσεων</w:t>
               <w:tab/>
-              <w:t xml:space="preserve">5</w:t>
             </w:r>
           </w:hyperlink>
+          <w:r>
+            <w:rPr>
+              <w:rFonts w:ascii="Cambria" w:cs="Cambria" w:eastAsia="Cambria" w:hAnsi="Cambria"/>
+              <w:sz w:val="24"/>
+              <w:szCs w:val="24"/>
+              <w:rtl w:val="0"/>
+            </w:rPr>
+            <w:t xml:space="preserve">6</w:t>
+          </w:r>
           <w:r>
             <w:rPr>
               <w:rtl w:val="0"/>
@@ -848,9 +893,17 @@
               </w:rPr>
               <w:t xml:space="preserve">User</w:t>
               <w:tab/>
-              <w:t xml:space="preserve">5</w:t>
             </w:r>
           </w:hyperlink>
+          <w:r>
+            <w:rPr>
+              <w:rFonts w:ascii="Cambria" w:cs="Cambria" w:eastAsia="Cambria" w:hAnsi="Cambria"/>
+              <w:sz w:val="24"/>
+              <w:szCs w:val="24"/>
+              <w:rtl w:val="0"/>
+            </w:rPr>
+            <w:t xml:space="preserve">6</w:t>
+          </w:r>
           <w:r>
             <w:rPr>
               <w:rtl w:val="0"/>
@@ -888,9 +941,17 @@
               </w:rPr>
               <w:t xml:space="preserve">Driver</w:t>
               <w:tab/>
-              <w:t xml:space="preserve">5</w:t>
             </w:r>
           </w:hyperlink>
+          <w:r>
+            <w:rPr>
+              <w:rFonts w:ascii="Cambria" w:cs="Cambria" w:eastAsia="Cambria" w:hAnsi="Cambria"/>
+              <w:sz w:val="24"/>
+              <w:szCs w:val="24"/>
+              <w:rtl w:val="0"/>
+            </w:rPr>
+            <w:t xml:space="preserve">6</w:t>
+          </w:r>
           <w:r>
             <w:rPr>
               <w:rtl w:val="0"/>
@@ -928,9 +989,17 @@
               </w:rPr>
               <w:t xml:space="preserve">Seeking</w:t>
               <w:tab/>
-              <w:t xml:space="preserve">5</w:t>
             </w:r>
           </w:hyperlink>
+          <w:r>
+            <w:rPr>
+              <w:rFonts w:ascii="Cambria" w:cs="Cambria" w:eastAsia="Cambria" w:hAnsi="Cambria"/>
+              <w:sz w:val="24"/>
+              <w:szCs w:val="24"/>
+              <w:rtl w:val="0"/>
+            </w:rPr>
+            <w:t xml:space="preserve">6</w:t>
+          </w:r>
           <w:r>
             <w:rPr>
               <w:rtl w:val="0"/>
@@ -968,9 +1037,17 @@
               </w:rPr>
               <w:t xml:space="preserve">Parked</w:t>
               <w:tab/>
-              <w:t xml:space="preserve">5</w:t>
             </w:r>
           </w:hyperlink>
+          <w:r>
+            <w:rPr>
+              <w:rFonts w:ascii="Cambria" w:cs="Cambria" w:eastAsia="Cambria" w:hAnsi="Cambria"/>
+              <w:sz w:val="24"/>
+              <w:szCs w:val="24"/>
+              <w:rtl w:val="0"/>
+            </w:rPr>
+            <w:t xml:space="preserve">6</w:t>
+          </w:r>
           <w:r>
             <w:rPr>
               <w:rtl w:val="0"/>
@@ -1008,9 +1085,17 @@
               </w:rPr>
               <w:t xml:space="preserve">Valet</w:t>
               <w:tab/>
-              <w:t xml:space="preserve">5</w:t>
             </w:r>
           </w:hyperlink>
+          <w:r>
+            <w:rPr>
+              <w:rFonts w:ascii="Cambria" w:cs="Cambria" w:eastAsia="Cambria" w:hAnsi="Cambria"/>
+              <w:sz w:val="24"/>
+              <w:szCs w:val="24"/>
+              <w:rtl w:val="0"/>
+            </w:rPr>
+            <w:t xml:space="preserve">7</w:t>
+          </w:r>
           <w:r>
             <w:rPr>
               <w:rtl w:val="0"/>
@@ -1048,9 +1133,17 @@
               </w:rPr>
               <w:t xml:space="preserve">Filters</w:t>
               <w:tab/>
-              <w:t xml:space="preserve">6</w:t>
             </w:r>
           </w:hyperlink>
+          <w:r>
+            <w:rPr>
+              <w:rFonts w:ascii="Cambria" w:cs="Cambria" w:eastAsia="Cambria" w:hAnsi="Cambria"/>
+              <w:sz w:val="24"/>
+              <w:szCs w:val="24"/>
+              <w:rtl w:val="0"/>
+            </w:rPr>
+            <w:t xml:space="preserve">7</w:t>
+          </w:r>
           <w:r>
             <w:rPr>
               <w:rtl w:val="0"/>
@@ -1088,9 +1181,17 @@
               </w:rPr>
               <w:t xml:space="preserve">Map</w:t>
               <w:tab/>
-              <w:t xml:space="preserve">6</w:t>
             </w:r>
           </w:hyperlink>
+          <w:r>
+            <w:rPr>
+              <w:rFonts w:ascii="Cambria" w:cs="Cambria" w:eastAsia="Cambria" w:hAnsi="Cambria"/>
+              <w:sz w:val="24"/>
+              <w:szCs w:val="24"/>
+              <w:rtl w:val="0"/>
+            </w:rPr>
+            <w:t xml:space="preserve">7</w:t>
+          </w:r>
           <w:r>
             <w:rPr>
               <w:rtl w:val="0"/>
@@ -1127,10 +1228,28 @@
                 <w:rtl w:val="0"/>
               </w:rPr>
               <w:t xml:space="preserve">API Services</w:t>
-              <w:tab/>
-              <w:t xml:space="preserve">6</w:t>
             </w:r>
           </w:hyperlink>
+          <w:hyperlink w:anchor="_heading=h.17dp8vu">
+            <w:r>
+              <w:rPr>
+                <w:color w:val="000000"/>
+                <w:sz w:val="24"/>
+                <w:szCs w:val="24"/>
+                <w:rtl w:val="0"/>
+              </w:rPr>
+              <w:tab/>
+            </w:r>
+          </w:hyperlink>
+          <w:r>
+            <w:rPr>
+              <w:rFonts w:ascii="Cambria" w:cs="Cambria" w:eastAsia="Cambria" w:hAnsi="Cambria"/>
+              <w:sz w:val="24"/>
+              <w:szCs w:val="24"/>
+              <w:rtl w:val="0"/>
+            </w:rPr>
+            <w:t xml:space="preserve">7</w:t>
+          </w:r>
           <w:r>
             <w:rPr>
               <w:rtl w:val="0"/>
@@ -1158,7 +1277,7 @@
               <w:szCs w:val="24"/>
             </w:rPr>
           </w:pPr>
-          <w:hyperlink w:anchor="_heading=h.17dp8vu">
+          <w:hyperlink w:anchor="_heading=h.3rdcrjn">
             <w:r>
               <w:rPr>
                 <w:color w:val="000000"/>
@@ -1166,11 +1285,19 @@
                 <w:szCs w:val="24"/>
                 <w:rtl w:val="0"/>
               </w:rPr>
-              <w:t xml:space="preserve">Current Loc</w:t>
+              <w:t xml:space="preserve">Parking</w:t>
               <w:tab/>
-              <w:t xml:space="preserve">6</w:t>
             </w:r>
           </w:hyperlink>
+          <w:r>
+            <w:rPr>
+              <w:rFonts w:ascii="Cambria" w:cs="Cambria" w:eastAsia="Cambria" w:hAnsi="Cambria"/>
+              <w:sz w:val="24"/>
+              <w:szCs w:val="24"/>
+              <w:rtl w:val="0"/>
+            </w:rPr>
+            <w:t xml:space="preserve">7</w:t>
+          </w:r>
           <w:r>
             <w:rPr>
               <w:rtl w:val="0"/>
@@ -1198,7 +1325,7 @@
               <w:szCs w:val="24"/>
             </w:rPr>
           </w:pPr>
-          <w:hyperlink w:anchor="_heading=h.3rdcrjn">
+          <w:hyperlink w:anchor="_heading=h.35nkun2">
             <w:r>
               <w:rPr>
                 <w:color w:val="000000"/>
@@ -1206,9 +1333,9 @@
                 <w:szCs w:val="24"/>
                 <w:rtl w:val="0"/>
               </w:rPr>
-              <w:t xml:space="preserve">Parking</w:t>
+              <w:t xml:space="preserve">Paid</w:t>
               <w:tab/>
-              <w:t xml:space="preserve">6</w:t>
+              <w:t xml:space="preserve">7</w:t>
             </w:r>
           </w:hyperlink>
           <w:r>
@@ -1238,7 +1365,7 @@
               <w:szCs w:val="24"/>
             </w:rPr>
           </w:pPr>
-          <w:hyperlink w:anchor="_heading=h.26in1rg">
+          <w:hyperlink w:anchor="_heading=h.1y810tw">
             <w:r>
               <w:rPr>
                 <w:color w:val="000000"/>
@@ -1246,11 +1373,29 @@
                 <w:szCs w:val="24"/>
                 <w:rtl w:val="0"/>
               </w:rPr>
-              <w:t xml:space="preserve">Meter</w:t>
-              <w:tab/>
-              <w:t xml:space="preserve">6</w:t>
+              <w:t xml:space="preserve">Request</w:t>
             </w:r>
           </w:hyperlink>
+          <w:hyperlink w:anchor="_heading=h.2xcytpi">
+            <w:r>
+              <w:rPr>
+                <w:color w:val="000000"/>
+                <w:sz w:val="24"/>
+                <w:szCs w:val="24"/>
+                <w:rtl w:val="0"/>
+              </w:rPr>
+              <w:tab/>
+            </w:r>
+          </w:hyperlink>
+          <w:r>
+            <w:rPr>
+              <w:rFonts w:ascii="Cambria" w:cs="Cambria" w:eastAsia="Cambria" w:hAnsi="Cambria"/>
+              <w:sz w:val="24"/>
+              <w:szCs w:val="24"/>
+              <w:rtl w:val="0"/>
+            </w:rPr>
+            <w:t xml:space="preserve">7</w:t>
+          </w:r>
           <w:r>
             <w:rPr>
               <w:rtl w:val="0"/>
@@ -1278,7 +1423,7 @@
               <w:szCs w:val="24"/>
             </w:rPr>
           </w:pPr>
-          <w:hyperlink w:anchor="_heading=h.lnxbz9">
+          <w:hyperlink w:anchor="_heading=h.1ci93xb">
             <w:r>
               <w:rPr>
                 <w:color w:val="000000"/>
@@ -1286,11 +1431,29 @@
                 <w:szCs w:val="24"/>
                 <w:rtl w:val="0"/>
               </w:rPr>
-              <w:t xml:space="preserve">Free</w:t>
-              <w:tab/>
-              <w:t xml:space="preserve">6</w:t>
+              <w:t xml:space="preserve">View History</w:t>
             </w:r>
           </w:hyperlink>
+          <w:hyperlink w:anchor="_heading=h.qsh70q">
+            <w:r>
+              <w:rPr>
+                <w:color w:val="000000"/>
+                <w:sz w:val="24"/>
+                <w:szCs w:val="24"/>
+                <w:rtl w:val="0"/>
+              </w:rPr>
+              <w:tab/>
+            </w:r>
+          </w:hyperlink>
+          <w:r>
+            <w:rPr>
+              <w:rFonts w:ascii="Cambria" w:cs="Cambria" w:eastAsia="Cambria" w:hAnsi="Cambria"/>
+              <w:sz w:val="24"/>
+              <w:szCs w:val="24"/>
+              <w:rtl w:val="0"/>
+            </w:rPr>
+            <w:t xml:space="preserve">7</w:t>
+          </w:r>
           <w:r>
             <w:rPr>
               <w:rtl w:val="0"/>
@@ -1310,526 +1473,6 @@
               <w:tab w:val="right" w:pos="9350"/>
             </w:tabs>
             <w:spacing w:after="100" w:lineRule="auto"/>
-            <w:ind w:left="220" w:firstLine="0"/>
-            <w:rPr>
-              <w:rFonts w:ascii="Cambria" w:cs="Cambria" w:eastAsia="Cambria" w:hAnsi="Cambria"/>
-              <w:color w:val="000000"/>
-              <w:sz w:val="24"/>
-              <w:szCs w:val="24"/>
-            </w:rPr>
-          </w:pPr>
-          <w:hyperlink w:anchor="_heading=h.35nkun2">
-            <w:r>
-              <w:rPr>
-                <w:color w:val="000000"/>
-                <w:sz w:val="24"/>
-                <w:szCs w:val="24"/>
-                <w:rtl w:val="0"/>
-              </w:rPr>
-              <w:t xml:space="preserve">Paid</w:t>
-              <w:tab/>
-              <w:t xml:space="preserve">7</w:t>
-            </w:r>
-          </w:hyperlink>
-          <w:r>
-            <w:rPr>
-              <w:rtl w:val="0"/>
-            </w:rPr>
-          </w:r>
-        </w:p>
-        <w:p>
-          <w:pPr>
-            <w:pBdr>
-              <w:top w:space="0" w:sz="0" w:val="nil"/>
-              <w:left w:space="0" w:sz="0" w:val="nil"/>
-              <w:bottom w:space="0" w:sz="0" w:val="nil"/>
-              <w:right w:space="0" w:sz="0" w:val="nil"/>
-              <w:between w:space="0" w:sz="0" w:val="nil"/>
-            </w:pBdr>
-            <w:tabs>
-              <w:tab w:val="right" w:pos="9350"/>
-            </w:tabs>
-            <w:spacing w:after="100" w:lineRule="auto"/>
-            <w:ind w:left="220" w:firstLine="0"/>
-            <w:rPr>
-              <w:rFonts w:ascii="Cambria" w:cs="Cambria" w:eastAsia="Cambria" w:hAnsi="Cambria"/>
-              <w:color w:val="000000"/>
-              <w:sz w:val="24"/>
-              <w:szCs w:val="24"/>
-            </w:rPr>
-          </w:pPr>
-          <w:hyperlink w:anchor="_heading=h.1ksv4uv">
-            <w:r>
-              <w:rPr>
-                <w:color w:val="000000"/>
-                <w:sz w:val="24"/>
-                <w:szCs w:val="24"/>
-                <w:rtl w:val="0"/>
-              </w:rPr>
-              <w:t xml:space="preserve">Time Estimate</w:t>
-              <w:tab/>
-              <w:t xml:space="preserve">7</w:t>
-            </w:r>
-          </w:hyperlink>
-          <w:r>
-            <w:rPr>
-              <w:rtl w:val="0"/>
-            </w:rPr>
-          </w:r>
-        </w:p>
-        <w:p>
-          <w:pPr>
-            <w:pBdr>
-              <w:top w:space="0" w:sz="0" w:val="nil"/>
-              <w:left w:space="0" w:sz="0" w:val="nil"/>
-              <w:bottom w:space="0" w:sz="0" w:val="nil"/>
-              <w:right w:space="0" w:sz="0" w:val="nil"/>
-              <w:between w:space="0" w:sz="0" w:val="nil"/>
-            </w:pBdr>
-            <w:tabs>
-              <w:tab w:val="right" w:pos="9350"/>
-            </w:tabs>
-            <w:spacing w:after="100" w:lineRule="auto"/>
-            <w:ind w:left="220" w:firstLine="0"/>
-            <w:rPr>
-              <w:rFonts w:ascii="Cambria" w:cs="Cambria" w:eastAsia="Cambria" w:hAnsi="Cambria"/>
-              <w:color w:val="000000"/>
-              <w:sz w:val="24"/>
-              <w:szCs w:val="24"/>
-            </w:rPr>
-          </w:pPr>
-          <w:hyperlink w:anchor="_heading=h.44sinio">
-            <w:r>
-              <w:rPr>
-                <w:color w:val="000000"/>
-                <w:sz w:val="24"/>
-                <w:szCs w:val="24"/>
-                <w:rtl w:val="0"/>
-              </w:rPr>
-              <w:t xml:space="preserve">Timestamp</w:t>
-              <w:tab/>
-              <w:t xml:space="preserve">7</w:t>
-            </w:r>
-          </w:hyperlink>
-          <w:r>
-            <w:rPr>
-              <w:rtl w:val="0"/>
-            </w:rPr>
-          </w:r>
-        </w:p>
-        <w:p>
-          <w:pPr>
-            <w:pBdr>
-              <w:top w:space="0" w:sz="0" w:val="nil"/>
-              <w:left w:space="0" w:sz="0" w:val="nil"/>
-              <w:bottom w:space="0" w:sz="0" w:val="nil"/>
-              <w:right w:space="0" w:sz="0" w:val="nil"/>
-              <w:between w:space="0" w:sz="0" w:val="nil"/>
-            </w:pBdr>
-            <w:tabs>
-              <w:tab w:val="right" w:pos="9350"/>
-            </w:tabs>
-            <w:spacing w:after="100" w:lineRule="auto"/>
-            <w:ind w:left="220" w:firstLine="0"/>
-            <w:rPr>
-              <w:rFonts w:ascii="Cambria" w:cs="Cambria" w:eastAsia="Cambria" w:hAnsi="Cambria"/>
-              <w:color w:val="000000"/>
-              <w:sz w:val="24"/>
-              <w:szCs w:val="24"/>
-            </w:rPr>
-          </w:pPr>
-          <w:hyperlink w:anchor="_heading=h.2jxsxqh">
-            <w:r>
-              <w:rPr>
-                <w:color w:val="000000"/>
-                <w:sz w:val="24"/>
-                <w:szCs w:val="24"/>
-                <w:rtl w:val="0"/>
-              </w:rPr>
-              <w:t xml:space="preserve">Parked Location</w:t>
-              <w:tab/>
-              <w:t xml:space="preserve">7</w:t>
-            </w:r>
-          </w:hyperlink>
-          <w:r>
-            <w:rPr>
-              <w:rtl w:val="0"/>
-            </w:rPr>
-          </w:r>
-        </w:p>
-        <w:p>
-          <w:pPr>
-            <w:pBdr>
-              <w:top w:space="0" w:sz="0" w:val="nil"/>
-              <w:left w:space="0" w:sz="0" w:val="nil"/>
-              <w:bottom w:space="0" w:sz="0" w:val="nil"/>
-              <w:right w:space="0" w:sz="0" w:val="nil"/>
-              <w:between w:space="0" w:sz="0" w:val="nil"/>
-            </w:pBdr>
-            <w:tabs>
-              <w:tab w:val="right" w:pos="9350"/>
-            </w:tabs>
-            <w:spacing w:after="100" w:lineRule="auto"/>
-            <w:ind w:left="220" w:firstLine="0"/>
-            <w:rPr>
-              <w:rFonts w:ascii="Cambria" w:cs="Cambria" w:eastAsia="Cambria" w:hAnsi="Cambria"/>
-              <w:color w:val="000000"/>
-              <w:sz w:val="24"/>
-              <w:szCs w:val="24"/>
-            </w:rPr>
-          </w:pPr>
-          <w:hyperlink w:anchor="_heading=h.z337ya">
-            <w:r>
-              <w:rPr>
-                <w:color w:val="000000"/>
-                <w:sz w:val="24"/>
-                <w:szCs w:val="24"/>
-                <w:rtl w:val="0"/>
-              </w:rPr>
-              <w:t xml:space="preserve">Refresh Time</w:t>
-              <w:tab/>
-              <w:t xml:space="preserve">7</w:t>
-            </w:r>
-          </w:hyperlink>
-          <w:r>
-            <w:rPr>
-              <w:rtl w:val="0"/>
-            </w:rPr>
-          </w:r>
-        </w:p>
-        <w:p>
-          <w:pPr>
-            <w:pBdr>
-              <w:top w:space="0" w:sz="0" w:val="nil"/>
-              <w:left w:space="0" w:sz="0" w:val="nil"/>
-              <w:bottom w:space="0" w:sz="0" w:val="nil"/>
-              <w:right w:space="0" w:sz="0" w:val="nil"/>
-              <w:between w:space="0" w:sz="0" w:val="nil"/>
-            </w:pBdr>
-            <w:tabs>
-              <w:tab w:val="right" w:pos="9350"/>
-            </w:tabs>
-            <w:spacing w:after="100" w:lineRule="auto"/>
-            <w:ind w:left="220" w:firstLine="0"/>
-            <w:rPr>
-              <w:rFonts w:ascii="Cambria" w:cs="Cambria" w:eastAsia="Cambria" w:hAnsi="Cambria"/>
-              <w:color w:val="000000"/>
-              <w:sz w:val="24"/>
-              <w:szCs w:val="24"/>
-            </w:rPr>
-          </w:pPr>
-          <w:hyperlink w:anchor="_heading=h.3j2qqm3">
-            <w:r>
-              <w:rPr>
-                <w:color w:val="000000"/>
-                <w:sz w:val="24"/>
-                <w:szCs w:val="24"/>
-                <w:rtl w:val="0"/>
-              </w:rPr>
-              <w:t xml:space="preserve">Permission Grant</w:t>
-              <w:tab/>
-              <w:t xml:space="preserve">7</w:t>
-            </w:r>
-          </w:hyperlink>
-          <w:r>
-            <w:rPr>
-              <w:rtl w:val="0"/>
-            </w:rPr>
-          </w:r>
-        </w:p>
-        <w:p>
-          <w:pPr>
-            <w:pBdr>
-              <w:top w:space="0" w:sz="0" w:val="nil"/>
-              <w:left w:space="0" w:sz="0" w:val="nil"/>
-              <w:bottom w:space="0" w:sz="0" w:val="nil"/>
-              <w:right w:space="0" w:sz="0" w:val="nil"/>
-              <w:between w:space="0" w:sz="0" w:val="nil"/>
-            </w:pBdr>
-            <w:tabs>
-              <w:tab w:val="right" w:pos="9350"/>
-            </w:tabs>
-            <w:spacing w:after="100" w:lineRule="auto"/>
-            <w:ind w:left="220" w:firstLine="0"/>
-            <w:rPr>
-              <w:rFonts w:ascii="Cambria" w:cs="Cambria" w:eastAsia="Cambria" w:hAnsi="Cambria"/>
-              <w:color w:val="000000"/>
-              <w:sz w:val="24"/>
-              <w:szCs w:val="24"/>
-            </w:rPr>
-          </w:pPr>
-          <w:hyperlink w:anchor="_heading=h.1y810tw">
-            <w:r>
-              <w:rPr>
-                <w:color w:val="000000"/>
-                <w:sz w:val="24"/>
-                <w:szCs w:val="24"/>
-                <w:rtl w:val="0"/>
-              </w:rPr>
-              <w:t xml:space="preserve">Request</w:t>
-              <w:tab/>
-              <w:t xml:space="preserve">7</w:t>
-            </w:r>
-          </w:hyperlink>
-          <w:r>
-            <w:rPr>
-              <w:rtl w:val="0"/>
-            </w:rPr>
-          </w:r>
-        </w:p>
-        <w:p>
-          <w:pPr>
-            <w:pBdr>
-              <w:top w:space="0" w:sz="0" w:val="nil"/>
-              <w:left w:space="0" w:sz="0" w:val="nil"/>
-              <w:bottom w:space="0" w:sz="0" w:val="nil"/>
-              <w:right w:space="0" w:sz="0" w:val="nil"/>
-              <w:between w:space="0" w:sz="0" w:val="nil"/>
-            </w:pBdr>
-            <w:tabs>
-              <w:tab w:val="right" w:pos="9350"/>
-            </w:tabs>
-            <w:spacing w:after="100" w:lineRule="auto"/>
-            <w:ind w:left="220" w:firstLine="0"/>
-            <w:rPr>
-              <w:rFonts w:ascii="Cambria" w:cs="Cambria" w:eastAsia="Cambria" w:hAnsi="Cambria"/>
-              <w:color w:val="000000"/>
-              <w:sz w:val="24"/>
-              <w:szCs w:val="24"/>
-            </w:rPr>
-          </w:pPr>
-          <w:hyperlink w:anchor="_heading=h.4i7ojhp">
-            <w:r>
-              <w:rPr>
-                <w:color w:val="000000"/>
-                <w:sz w:val="24"/>
-                <w:szCs w:val="24"/>
-                <w:rtl w:val="0"/>
-              </w:rPr>
-              <w:t xml:space="preserve">Payment</w:t>
-              <w:tab/>
-              <w:t xml:space="preserve">8</w:t>
-            </w:r>
-          </w:hyperlink>
-          <w:r>
-            <w:rPr>
-              <w:rtl w:val="0"/>
-            </w:rPr>
-          </w:r>
-        </w:p>
-        <w:p>
-          <w:pPr>
-            <w:pBdr>
-              <w:top w:space="0" w:sz="0" w:val="nil"/>
-              <w:left w:space="0" w:sz="0" w:val="nil"/>
-              <w:bottom w:space="0" w:sz="0" w:val="nil"/>
-              <w:right w:space="0" w:sz="0" w:val="nil"/>
-              <w:between w:space="0" w:sz="0" w:val="nil"/>
-            </w:pBdr>
-            <w:tabs>
-              <w:tab w:val="right" w:pos="9350"/>
-            </w:tabs>
-            <w:spacing w:after="100" w:lineRule="auto"/>
-            <w:ind w:left="220" w:firstLine="0"/>
-            <w:rPr>
-              <w:rFonts w:ascii="Cambria" w:cs="Cambria" w:eastAsia="Cambria" w:hAnsi="Cambria"/>
-              <w:color w:val="000000"/>
-              <w:sz w:val="24"/>
-              <w:szCs w:val="24"/>
-            </w:rPr>
-          </w:pPr>
-          <w:hyperlink w:anchor="_heading=h.2xcytpi">
-            <w:r>
-              <w:rPr>
-                <w:color w:val="000000"/>
-                <w:sz w:val="24"/>
-                <w:szCs w:val="24"/>
-                <w:rtl w:val="0"/>
-              </w:rPr>
-              <w:t xml:space="preserve">Settings</w:t>
-              <w:tab/>
-              <w:t xml:space="preserve">8</w:t>
-            </w:r>
-          </w:hyperlink>
-          <w:r>
-            <w:rPr>
-              <w:rtl w:val="0"/>
-            </w:rPr>
-          </w:r>
-        </w:p>
-        <w:p>
-          <w:pPr>
-            <w:pBdr>
-              <w:top w:space="0" w:sz="0" w:val="nil"/>
-              <w:left w:space="0" w:sz="0" w:val="nil"/>
-              <w:bottom w:space="0" w:sz="0" w:val="nil"/>
-              <w:right w:space="0" w:sz="0" w:val="nil"/>
-              <w:between w:space="0" w:sz="0" w:val="nil"/>
-            </w:pBdr>
-            <w:tabs>
-              <w:tab w:val="right" w:pos="9350"/>
-            </w:tabs>
-            <w:spacing w:after="100" w:lineRule="auto"/>
-            <w:ind w:left="220" w:firstLine="0"/>
-            <w:rPr>
-              <w:rFonts w:ascii="Cambria" w:cs="Cambria" w:eastAsia="Cambria" w:hAnsi="Cambria"/>
-              <w:color w:val="000000"/>
-              <w:sz w:val="24"/>
-              <w:szCs w:val="24"/>
-            </w:rPr>
-          </w:pPr>
-          <w:hyperlink w:anchor="_heading=h.1ci93xb">
-            <w:r>
-              <w:rPr>
-                <w:color w:val="000000"/>
-                <w:sz w:val="24"/>
-                <w:szCs w:val="24"/>
-                <w:rtl w:val="0"/>
-              </w:rPr>
-              <w:t xml:space="preserve">View History</w:t>
-              <w:tab/>
-              <w:t xml:space="preserve">8</w:t>
-            </w:r>
-          </w:hyperlink>
-          <w:r>
-            <w:rPr>
-              <w:rtl w:val="0"/>
-            </w:rPr>
-          </w:r>
-        </w:p>
-        <w:p>
-          <w:pPr>
-            <w:pBdr>
-              <w:top w:space="0" w:sz="0" w:val="nil"/>
-              <w:left w:space="0" w:sz="0" w:val="nil"/>
-              <w:bottom w:space="0" w:sz="0" w:val="nil"/>
-              <w:right w:space="0" w:sz="0" w:val="nil"/>
-              <w:between w:space="0" w:sz="0" w:val="nil"/>
-            </w:pBdr>
-            <w:tabs>
-              <w:tab w:val="right" w:pos="9350"/>
-            </w:tabs>
-            <w:spacing w:after="100" w:lineRule="auto"/>
-            <w:ind w:left="220" w:firstLine="0"/>
-            <w:rPr>
-              <w:rFonts w:ascii="Cambria" w:cs="Cambria" w:eastAsia="Cambria" w:hAnsi="Cambria"/>
-              <w:color w:val="000000"/>
-              <w:sz w:val="24"/>
-              <w:szCs w:val="24"/>
-            </w:rPr>
-          </w:pPr>
-          <w:hyperlink w:anchor="_heading=h.3whwml4">
-            <w:r>
-              <w:rPr>
-                <w:color w:val="000000"/>
-                <w:sz w:val="24"/>
-                <w:szCs w:val="24"/>
-                <w:rtl w:val="0"/>
-              </w:rPr>
-              <w:t xml:space="preserve">Change Pass</w:t>
-              <w:tab/>
-              <w:t xml:space="preserve">8</w:t>
-            </w:r>
-          </w:hyperlink>
-          <w:r>
-            <w:rPr>
-              <w:rtl w:val="0"/>
-            </w:rPr>
-          </w:r>
-        </w:p>
-        <w:p>
-          <w:pPr>
-            <w:pBdr>
-              <w:top w:space="0" w:sz="0" w:val="nil"/>
-              <w:left w:space="0" w:sz="0" w:val="nil"/>
-              <w:bottom w:space="0" w:sz="0" w:val="nil"/>
-              <w:right w:space="0" w:sz="0" w:val="nil"/>
-              <w:between w:space="0" w:sz="0" w:val="nil"/>
-            </w:pBdr>
-            <w:tabs>
-              <w:tab w:val="right" w:pos="9350"/>
-            </w:tabs>
-            <w:spacing w:after="100" w:lineRule="auto"/>
-            <w:ind w:left="220" w:firstLine="0"/>
-            <w:rPr>
-              <w:rFonts w:ascii="Cambria" w:cs="Cambria" w:eastAsia="Cambria" w:hAnsi="Cambria"/>
-              <w:color w:val="000000"/>
-              <w:sz w:val="24"/>
-              <w:szCs w:val="24"/>
-            </w:rPr>
-          </w:pPr>
-          <w:hyperlink w:anchor="_heading=h.2bn6wsx">
-            <w:r>
-              <w:rPr>
-                <w:color w:val="000000"/>
-                <w:sz w:val="24"/>
-                <w:szCs w:val="24"/>
-                <w:rtl w:val="0"/>
-              </w:rPr>
-              <w:t xml:space="preserve">Change User</w:t>
-              <w:tab/>
-              <w:t xml:space="preserve">8</w:t>
-            </w:r>
-          </w:hyperlink>
-          <w:r>
-            <w:rPr>
-              <w:rtl w:val="0"/>
-            </w:rPr>
-          </w:r>
-        </w:p>
-        <w:p>
-          <w:pPr>
-            <w:pBdr>
-              <w:top w:space="0" w:sz="0" w:val="nil"/>
-              <w:left w:space="0" w:sz="0" w:val="nil"/>
-              <w:bottom w:space="0" w:sz="0" w:val="nil"/>
-              <w:right w:space="0" w:sz="0" w:val="nil"/>
-              <w:between w:space="0" w:sz="0" w:val="nil"/>
-            </w:pBdr>
-            <w:tabs>
-              <w:tab w:val="right" w:pos="9350"/>
-            </w:tabs>
-            <w:spacing w:after="100" w:lineRule="auto"/>
-            <w:ind w:left="220" w:firstLine="0"/>
-            <w:rPr>
-              <w:rFonts w:ascii="Cambria" w:cs="Cambria" w:eastAsia="Cambria" w:hAnsi="Cambria"/>
-              <w:color w:val="000000"/>
-              <w:sz w:val="24"/>
-              <w:szCs w:val="24"/>
-            </w:rPr>
-          </w:pPr>
-          <w:hyperlink w:anchor="_heading=h.qsh70q">
-            <w:r>
-              <w:rPr>
-                <w:color w:val="000000"/>
-                <w:sz w:val="24"/>
-                <w:szCs w:val="24"/>
-                <w:rtl w:val="0"/>
-              </w:rPr>
-              <w:t xml:space="preserve">Parking Finder</w:t>
-              <w:tab/>
-              <w:t xml:space="preserve">8</w:t>
-            </w:r>
-          </w:hyperlink>
-          <w:r>
-            <w:rPr>
-              <w:rtl w:val="0"/>
-            </w:rPr>
-          </w:r>
-        </w:p>
-        <w:p>
-          <w:pPr>
-            <w:pBdr>
-              <w:top w:space="0" w:sz="0" w:val="nil"/>
-              <w:left w:space="0" w:sz="0" w:val="nil"/>
-              <w:bottom w:space="0" w:sz="0" w:val="nil"/>
-              <w:right w:space="0" w:sz="0" w:val="nil"/>
-              <w:between w:space="0" w:sz="0" w:val="nil"/>
-            </w:pBdr>
-            <w:tabs>
-              <w:tab w:val="right" w:pos="9350"/>
-            </w:tabs>
-            <w:spacing w:after="100" w:lineRule="auto"/>
             <w:rPr>
               <w:rFonts w:ascii="Cambria" w:cs="Cambria" w:eastAsia="Cambria" w:hAnsi="Cambria"/>
               <w:color w:val="000000"/>
@@ -1845,9 +1488,15 @@
               </w:rPr>
               <w:t xml:space="preserve">Εργαλεία</w:t>
               <w:tab/>
-              <w:t xml:space="preserve">8</w:t>
             </w:r>
           </w:hyperlink>
+          <w:r>
+            <w:rPr>
+              <w:rFonts w:ascii="Cambria" w:cs="Cambria" w:eastAsia="Cambria" w:hAnsi="Cambria"/>
+              <w:rtl w:val="0"/>
+            </w:rPr>
+            <w:t xml:space="preserve">8</w:t>
+          </w:r>
           <w:r>
             <w:rPr>
               <w:rtl w:val="0"/>
@@ -1927,477 +1576,488 @@
         <w:rPr>
           <w:rtl w:val="0"/>
         </w:rPr>
-        <w:t xml:space="preserve">Στο Domain Model v0.2 προστέθηκαν attributes στις υπάρχουσες κλάσεις του v0.1 ενώ επίσης μερικές υποκλάσεις/υποοντότητες έγιναν οι ίδιες attributes των υπερκλάσεων τους. Κάποιες κλάσεις που θεωρήσαμε περιττές αφαιρέθηκαν το διάγραμμα εντελώς και αντίστοιχες αλλαγές εφαρμόστηκαν στην περιγραφική ανάλυση των κλάσεων.</w:t>
-      </w:r>
-      <w:r>
-        <w:rPr>
-          <w:rtl w:val="0"/>
-        </w:rPr>
-      </w:r>
-    </w:p>
-    <w:p>
-      <w:pPr>
-        <w:spacing w:line="360" w:lineRule="auto"/>
-        <w:rPr>
-          <w:b w:val="1"/>
-          <w:sz w:val="20"/>
-          <w:szCs w:val="20"/>
-        </w:rPr>
-      </w:pPr>
-      <w:r>
-        <w:rPr>
-          <w:rtl w:val="0"/>
-        </w:rPr>
-      </w:r>
-    </w:p>
-    <w:p>
-      <w:pPr>
-        <w:spacing w:line="360" w:lineRule="auto"/>
-        <w:rPr>
-          <w:b w:val="1"/>
-          <w:sz w:val="20"/>
-          <w:szCs w:val="20"/>
-        </w:rPr>
-      </w:pPr>
-      <w:r>
-        <w:rPr>
-          <w:rtl w:val="0"/>
-        </w:rPr>
-      </w:r>
-    </w:p>
-    <w:p>
-      <w:pPr>
-        <w:spacing w:line="360" w:lineRule="auto"/>
-        <w:rPr>
-          <w:b w:val="1"/>
-          <w:sz w:val="20"/>
-          <w:szCs w:val="20"/>
-        </w:rPr>
-      </w:pPr>
-      <w:r>
-        <w:rPr>
-          <w:rtl w:val="0"/>
-        </w:rPr>
-      </w:r>
-    </w:p>
-    <w:p>
-      <w:pPr>
-        <w:spacing w:line="360" w:lineRule="auto"/>
-        <w:rPr>
-          <w:b w:val="1"/>
-          <w:sz w:val="20"/>
-          <w:szCs w:val="20"/>
-        </w:rPr>
-      </w:pPr>
-      <w:r>
-        <w:rPr>
-          <w:rtl w:val="0"/>
-        </w:rPr>
-      </w:r>
-    </w:p>
-    <w:p>
-      <w:pPr>
-        <w:spacing w:line="360" w:lineRule="auto"/>
-        <w:rPr>
-          <w:b w:val="1"/>
-          <w:sz w:val="20"/>
-          <w:szCs w:val="20"/>
-        </w:rPr>
-      </w:pPr>
-      <w:r>
-        <w:rPr>
-          <w:rtl w:val="0"/>
-        </w:rPr>
-      </w:r>
-    </w:p>
-    <w:p>
-      <w:pPr>
-        <w:spacing w:line="360" w:lineRule="auto"/>
-        <w:rPr>
-          <w:b w:val="1"/>
-          <w:sz w:val="20"/>
-          <w:szCs w:val="20"/>
-        </w:rPr>
-      </w:pPr>
-      <w:r>
-        <w:rPr>
-          <w:rtl w:val="0"/>
-        </w:rPr>
-      </w:r>
-    </w:p>
-    <w:p>
-      <w:pPr>
-        <w:spacing w:line="360" w:lineRule="auto"/>
-        <w:rPr>
-          <w:b w:val="1"/>
-          <w:sz w:val="20"/>
-          <w:szCs w:val="20"/>
-        </w:rPr>
-      </w:pPr>
-      <w:r>
-        <w:rPr>
-          <w:rtl w:val="0"/>
-        </w:rPr>
-      </w:r>
-    </w:p>
-    <w:p>
-      <w:pPr>
-        <w:spacing w:line="360" w:lineRule="auto"/>
-        <w:rPr>
-          <w:b w:val="1"/>
-          <w:sz w:val="20"/>
-          <w:szCs w:val="20"/>
-        </w:rPr>
-      </w:pPr>
-      <w:r>
-        <w:rPr>
-          <w:rtl w:val="0"/>
-        </w:rPr>
-      </w:r>
-    </w:p>
-    <w:p>
-      <w:pPr>
-        <w:spacing w:line="360" w:lineRule="auto"/>
-        <w:rPr>
-          <w:b w:val="1"/>
-          <w:sz w:val="20"/>
-          <w:szCs w:val="20"/>
-        </w:rPr>
-      </w:pPr>
-      <w:r>
-        <w:rPr>
-          <w:rtl w:val="0"/>
-        </w:rPr>
-      </w:r>
-    </w:p>
-    <w:p>
-      <w:pPr>
-        <w:spacing w:line="360" w:lineRule="auto"/>
-        <w:rPr>
-          <w:b w:val="1"/>
-          <w:sz w:val="20"/>
-          <w:szCs w:val="20"/>
-        </w:rPr>
-      </w:pPr>
-      <w:r>
-        <w:rPr>
-          <w:rtl w:val="0"/>
-        </w:rPr>
-      </w:r>
-    </w:p>
-    <w:p>
-      <w:pPr>
-        <w:spacing w:line="360" w:lineRule="auto"/>
-        <w:rPr>
-          <w:b w:val="1"/>
-          <w:sz w:val="20"/>
-          <w:szCs w:val="20"/>
-        </w:rPr>
-      </w:pPr>
-      <w:r>
-        <w:rPr>
-          <w:rtl w:val="0"/>
-        </w:rPr>
-      </w:r>
-    </w:p>
-    <w:p>
-      <w:pPr>
-        <w:spacing w:line="360" w:lineRule="auto"/>
-        <w:rPr>
-          <w:b w:val="1"/>
-          <w:sz w:val="20"/>
-          <w:szCs w:val="20"/>
-        </w:rPr>
-      </w:pPr>
-      <w:r>
-        <w:rPr>
-          <w:rtl w:val="0"/>
-        </w:rPr>
-      </w:r>
-    </w:p>
-    <w:p>
-      <w:pPr>
-        <w:spacing w:line="360" w:lineRule="auto"/>
-        <w:rPr>
-          <w:b w:val="1"/>
-          <w:sz w:val="20"/>
-          <w:szCs w:val="20"/>
-        </w:rPr>
-      </w:pPr>
-      <w:r>
-        <w:rPr>
-          <w:rtl w:val="0"/>
-        </w:rPr>
-      </w:r>
-    </w:p>
-    <w:p>
-      <w:pPr>
-        <w:spacing w:line="360" w:lineRule="auto"/>
-        <w:rPr>
-          <w:b w:val="1"/>
-          <w:sz w:val="20"/>
-          <w:szCs w:val="20"/>
-        </w:rPr>
-      </w:pPr>
-      <w:r>
-        <w:rPr>
-          <w:rtl w:val="0"/>
-        </w:rPr>
-      </w:r>
-    </w:p>
-    <w:p>
-      <w:pPr>
-        <w:spacing w:line="360" w:lineRule="auto"/>
-        <w:rPr>
-          <w:b w:val="1"/>
-          <w:sz w:val="20"/>
-          <w:szCs w:val="20"/>
-        </w:rPr>
-      </w:pPr>
-      <w:r>
-        <w:rPr>
-          <w:rtl w:val="0"/>
-        </w:rPr>
-      </w:r>
-    </w:p>
-    <w:p>
-      <w:pPr>
-        <w:spacing w:line="360" w:lineRule="auto"/>
-        <w:rPr>
-          <w:b w:val="1"/>
-          <w:sz w:val="20"/>
-          <w:szCs w:val="20"/>
-        </w:rPr>
-      </w:pPr>
-      <w:r>
-        <w:rPr>
-          <w:rtl w:val="0"/>
-        </w:rPr>
-      </w:r>
-    </w:p>
-    <w:p>
-      <w:pPr>
-        <w:spacing w:line="360" w:lineRule="auto"/>
-        <w:rPr>
-          <w:b w:val="1"/>
-          <w:sz w:val="20"/>
-          <w:szCs w:val="20"/>
-        </w:rPr>
-      </w:pPr>
-      <w:r>
-        <w:rPr>
-          <w:rtl w:val="0"/>
-        </w:rPr>
-      </w:r>
-    </w:p>
-    <w:p>
-      <w:pPr>
-        <w:spacing w:line="360" w:lineRule="auto"/>
-        <w:rPr>
-          <w:b w:val="1"/>
-          <w:sz w:val="20"/>
-          <w:szCs w:val="20"/>
-        </w:rPr>
-      </w:pPr>
-      <w:r>
-        <w:rPr>
-          <w:rtl w:val="0"/>
-        </w:rPr>
-      </w:r>
-    </w:p>
-    <w:p>
-      <w:pPr>
-        <w:spacing w:line="360" w:lineRule="auto"/>
-        <w:rPr>
-          <w:b w:val="1"/>
-          <w:sz w:val="20"/>
-          <w:szCs w:val="20"/>
-        </w:rPr>
-      </w:pPr>
-      <w:r>
-        <w:rPr>
-          <w:rtl w:val="0"/>
-        </w:rPr>
-      </w:r>
-    </w:p>
-    <w:p>
-      <w:pPr>
-        <w:spacing w:line="360" w:lineRule="auto"/>
-        <w:rPr>
-          <w:b w:val="1"/>
-          <w:sz w:val="20"/>
-          <w:szCs w:val="20"/>
-        </w:rPr>
-      </w:pPr>
-      <w:r>
-        <w:rPr>
-          <w:rtl w:val="0"/>
-        </w:rPr>
-      </w:r>
-    </w:p>
-    <w:p>
-      <w:pPr>
-        <w:spacing w:line="360" w:lineRule="auto"/>
-        <w:rPr>
-          <w:b w:val="1"/>
-          <w:sz w:val="20"/>
-          <w:szCs w:val="20"/>
-        </w:rPr>
-      </w:pPr>
-      <w:r>
-        <w:rPr>
-          <w:rtl w:val="0"/>
-        </w:rPr>
-      </w:r>
-    </w:p>
-    <w:p>
-      <w:pPr>
-        <w:spacing w:line="360" w:lineRule="auto"/>
-        <w:rPr>
-          <w:b w:val="1"/>
-          <w:sz w:val="20"/>
-          <w:szCs w:val="20"/>
-        </w:rPr>
-      </w:pPr>
-      <w:r>
-        <w:rPr>
-          <w:rtl w:val="0"/>
-        </w:rPr>
-      </w:r>
-    </w:p>
-    <w:p>
-      <w:pPr>
-        <w:spacing w:line="360" w:lineRule="auto"/>
-        <w:rPr>
-          <w:b w:val="1"/>
-          <w:sz w:val="20"/>
-          <w:szCs w:val="20"/>
-        </w:rPr>
-      </w:pPr>
-      <w:r>
-        <w:rPr>
-          <w:rtl w:val="0"/>
-        </w:rPr>
-      </w:r>
-    </w:p>
-    <w:p>
-      <w:pPr>
-        <w:spacing w:line="360" w:lineRule="auto"/>
-        <w:rPr>
-          <w:b w:val="1"/>
-          <w:sz w:val="20"/>
-          <w:szCs w:val="20"/>
-        </w:rPr>
-      </w:pPr>
-      <w:r>
-        <w:rPr>
-          <w:rtl w:val="0"/>
-        </w:rPr>
-      </w:r>
-    </w:p>
-    <w:p>
-      <w:pPr>
-        <w:spacing w:line="360" w:lineRule="auto"/>
-        <w:rPr>
-          <w:b w:val="1"/>
-          <w:sz w:val="20"/>
-          <w:szCs w:val="20"/>
-        </w:rPr>
-      </w:pPr>
-      <w:r>
-        <w:rPr>
-          <w:rtl w:val="0"/>
-        </w:rPr>
-      </w:r>
-    </w:p>
-    <w:p>
-      <w:pPr>
-        <w:spacing w:line="360" w:lineRule="auto"/>
-        <w:rPr>
-          <w:b w:val="1"/>
-          <w:sz w:val="20"/>
-          <w:szCs w:val="20"/>
-        </w:rPr>
-      </w:pPr>
-      <w:r>
-        <w:rPr>
-          <w:rtl w:val="0"/>
-        </w:rPr>
-      </w:r>
-    </w:p>
-    <w:p>
-      <w:pPr>
-        <w:spacing w:line="360" w:lineRule="auto"/>
-        <w:rPr>
-          <w:b w:val="1"/>
-          <w:sz w:val="20"/>
-          <w:szCs w:val="20"/>
-        </w:rPr>
-      </w:pPr>
-      <w:r>
-        <w:rPr>
-          <w:rtl w:val="0"/>
-        </w:rPr>
-      </w:r>
-    </w:p>
-    <w:p>
-      <w:pPr>
-        <w:spacing w:line="360" w:lineRule="auto"/>
-        <w:rPr>
-          <w:b w:val="1"/>
-          <w:sz w:val="20"/>
-          <w:szCs w:val="20"/>
-        </w:rPr>
-      </w:pPr>
-      <w:r>
-        <w:rPr>
-          <w:rtl w:val="0"/>
-        </w:rPr>
-      </w:r>
-    </w:p>
-    <w:p>
-      <w:pPr>
-        <w:spacing w:line="360" w:lineRule="auto"/>
-        <w:rPr>
-          <w:b w:val="1"/>
-          <w:sz w:val="20"/>
-          <w:szCs w:val="20"/>
-        </w:rPr>
-      </w:pPr>
-      <w:r>
-        <w:rPr>
-          <w:rtl w:val="0"/>
-        </w:rPr>
-      </w:r>
-    </w:p>
-    <w:p>
-      <w:pPr>
-        <w:spacing w:line="360" w:lineRule="auto"/>
-        <w:rPr>
-          <w:b w:val="1"/>
-          <w:sz w:val="20"/>
-          <w:szCs w:val="20"/>
-        </w:rPr>
-      </w:pPr>
-      <w:r>
-        <w:rPr>
-          <w:rtl w:val="0"/>
-        </w:rPr>
-      </w:r>
-    </w:p>
-    <w:p>
-      <w:pPr>
-        <w:spacing w:line="360" w:lineRule="auto"/>
-        <w:rPr>
-          <w:b w:val="1"/>
-          <w:sz w:val="20"/>
-          <w:szCs w:val="20"/>
-        </w:rPr>
-      </w:pPr>
-      <w:r>
-        <w:rPr>
-          <w:rtl w:val="0"/>
-        </w:rPr>
+      </w:r>
+    </w:p>
+    <w:p>
+      <w:pPr>
+        <w:spacing w:line="360" w:lineRule="auto"/>
+        <w:rPr>
+          <w:b w:val="1"/>
+          <w:sz w:val="20"/>
+          <w:szCs w:val="20"/>
+        </w:rPr>
+      </w:pPr>
+      <w:r>
+        <w:rPr>
+          <w:rtl w:val="0"/>
+        </w:rPr>
+      </w:r>
+    </w:p>
+    <w:p>
+      <w:pPr>
+        <w:spacing w:line="360" w:lineRule="auto"/>
+        <w:rPr>
+          <w:b w:val="1"/>
+          <w:sz w:val="20"/>
+          <w:szCs w:val="20"/>
+        </w:rPr>
+      </w:pPr>
+      <w:r>
+        <w:rPr>
+          <w:rtl w:val="0"/>
+        </w:rPr>
+      </w:r>
+    </w:p>
+    <w:p>
+      <w:pPr>
+        <w:spacing w:line="360" w:lineRule="auto"/>
+        <w:rPr>
+          <w:b w:val="1"/>
+          <w:sz w:val="20"/>
+          <w:szCs w:val="20"/>
+        </w:rPr>
+      </w:pPr>
+      <w:r>
+        <w:rPr>
+          <w:rtl w:val="0"/>
+        </w:rPr>
+      </w:r>
+    </w:p>
+    <w:p>
+      <w:pPr>
+        <w:spacing w:line="360" w:lineRule="auto"/>
+        <w:rPr>
+          <w:b w:val="1"/>
+          <w:sz w:val="20"/>
+          <w:szCs w:val="20"/>
+        </w:rPr>
+      </w:pPr>
+      <w:r>
+        <w:rPr>
+          <w:rtl w:val="0"/>
+        </w:rPr>
+      </w:r>
+    </w:p>
+    <w:p>
+      <w:pPr>
+        <w:spacing w:line="360" w:lineRule="auto"/>
+        <w:rPr>
+          <w:b w:val="1"/>
+          <w:sz w:val="20"/>
+          <w:szCs w:val="20"/>
+        </w:rPr>
+      </w:pPr>
+      <w:r>
+        <w:rPr>
+          <w:rtl w:val="0"/>
+        </w:rPr>
+      </w:r>
+    </w:p>
+    <w:p>
+      <w:pPr>
+        <w:spacing w:line="360" w:lineRule="auto"/>
+        <w:rPr>
+          <w:b w:val="1"/>
+          <w:sz w:val="20"/>
+          <w:szCs w:val="20"/>
+        </w:rPr>
+      </w:pPr>
+      <w:r>
+        <w:rPr>
+          <w:rtl w:val="0"/>
+        </w:rPr>
+      </w:r>
+    </w:p>
+    <w:p>
+      <w:pPr>
+        <w:spacing w:line="360" w:lineRule="auto"/>
+        <w:rPr>
+          <w:b w:val="1"/>
+          <w:sz w:val="20"/>
+          <w:szCs w:val="20"/>
+        </w:rPr>
+      </w:pPr>
+      <w:r>
+        <w:rPr>
+          <w:rtl w:val="0"/>
+        </w:rPr>
+      </w:r>
+    </w:p>
+    <w:p>
+      <w:pPr>
+        <w:spacing w:line="360" w:lineRule="auto"/>
+        <w:rPr>
+          <w:b w:val="1"/>
+          <w:sz w:val="20"/>
+          <w:szCs w:val="20"/>
+        </w:rPr>
+      </w:pPr>
+      <w:r>
+        <w:rPr>
+          <w:rtl w:val="0"/>
+        </w:rPr>
+      </w:r>
+    </w:p>
+    <w:p>
+      <w:pPr>
+        <w:spacing w:line="360" w:lineRule="auto"/>
+        <w:rPr>
+          <w:b w:val="1"/>
+          <w:sz w:val="20"/>
+          <w:szCs w:val="20"/>
+        </w:rPr>
+      </w:pPr>
+      <w:r>
+        <w:rPr>
+          <w:rtl w:val="0"/>
+        </w:rPr>
+      </w:r>
+    </w:p>
+    <w:p>
+      <w:pPr>
+        <w:spacing w:line="360" w:lineRule="auto"/>
+        <w:rPr>
+          <w:b w:val="1"/>
+          <w:sz w:val="20"/>
+          <w:szCs w:val="20"/>
+        </w:rPr>
+      </w:pPr>
+      <w:r>
+        <w:rPr>
+          <w:rtl w:val="0"/>
+        </w:rPr>
+      </w:r>
+    </w:p>
+    <w:p>
+      <w:pPr>
+        <w:spacing w:line="360" w:lineRule="auto"/>
+        <w:rPr>
+          <w:b w:val="1"/>
+          <w:sz w:val="20"/>
+          <w:szCs w:val="20"/>
+        </w:rPr>
+      </w:pPr>
+      <w:r>
+        <w:rPr>
+          <w:rtl w:val="0"/>
+        </w:rPr>
+      </w:r>
+    </w:p>
+    <w:p>
+      <w:pPr>
+        <w:spacing w:line="360" w:lineRule="auto"/>
+        <w:rPr>
+          <w:b w:val="1"/>
+          <w:sz w:val="20"/>
+          <w:szCs w:val="20"/>
+        </w:rPr>
+      </w:pPr>
+      <w:r>
+        <w:rPr>
+          <w:rtl w:val="0"/>
+        </w:rPr>
+      </w:r>
+    </w:p>
+    <w:p>
+      <w:pPr>
+        <w:spacing w:line="360" w:lineRule="auto"/>
+        <w:rPr>
+          <w:sz w:val="26"/>
+          <w:szCs w:val="26"/>
+        </w:rPr>
+      </w:pPr>
+      <w:r>
+        <w:rPr>
+          <w:sz w:val="26"/>
+          <w:szCs w:val="26"/>
+          <w:rtl w:val="0"/>
+        </w:rPr>
+        <w:t xml:space="preserve">Στο Domain Model v0.3 αφαιρέθηκαν οι  κλάσεις: (Meter, Free, Paid, Permission Grant, Payment, Settings, Change Pass, Change User, Parking Finder) οι οποίες αντικαταστήθηκαν είτε απο attributes είτε από μεθόδους. Καθώς σε αυτό το στάδιο ανάλυσης, αρχίζουμε να σκεφτόμαστε περισσότερο τη συγγραφή του κώδικα οι παραπάνω αλλαγές ήταν λογικές. </w:t>
+      </w:r>
+    </w:p>
+    <w:p>
+      <w:pPr>
+        <w:spacing w:line="360" w:lineRule="auto"/>
+        <w:rPr>
+          <w:sz w:val="26"/>
+          <w:szCs w:val="26"/>
+        </w:rPr>
+      </w:pPr>
+      <w:r>
+        <w:rPr>
+          <w:sz w:val="26"/>
+          <w:szCs w:val="26"/>
+          <w:rtl w:val="0"/>
+        </w:rPr>
+        <w:t xml:space="preserve">Παραδοχή: </w:t>
+      </w:r>
+    </w:p>
+    <w:p>
+      <w:pPr>
+        <w:numPr>
+          <w:ilvl w:val="0"/>
+          <w:numId w:val="1"/>
+        </w:numPr>
+        <w:spacing w:line="360" w:lineRule="auto"/>
+        <w:ind w:left="720" w:hanging="360"/>
+        <w:rPr>
+          <w:sz w:val="26"/>
+          <w:szCs w:val="26"/>
+          <w:u w:val="none"/>
+        </w:rPr>
+      </w:pPr>
+      <w:r>
+        <w:rPr>
+          <w:sz w:val="26"/>
+          <w:szCs w:val="26"/>
+          <w:rtl w:val="0"/>
+        </w:rPr>
+        <w:t xml:space="preserve"> Όλες οι μέθοδοι που αναφέρονται στο sequence έχουν μεταφερθεί στο class diagram εκτός από τις eventHandlers μεθόδους και αυτό γιατί το class diagram θα γινόταν πολύ μεγάλο χωρίς να προσδίδει επιπλέον νόημα. Οι επεξηγήσεις των νέων attributes και μεθόδων δεν έγινε καθώς το νόημα τους περιγράφεται είτε στα αντίστοιχα Use cases είτε στο Robustness Diagram.</w:t>
+      </w:r>
+      <w:r>
+        <w:rPr>
+          <w:rtl w:val="0"/>
+        </w:rPr>
+      </w:r>
+    </w:p>
+    <w:p>
+      <w:pPr>
+        <w:spacing w:line="360" w:lineRule="auto"/>
+        <w:rPr>
+          <w:b w:val="1"/>
+          <w:sz w:val="20"/>
+          <w:szCs w:val="20"/>
+        </w:rPr>
+      </w:pPr>
+      <w:r>
+        <w:rPr>
+          <w:rtl w:val="0"/>
+        </w:rPr>
+      </w:r>
+    </w:p>
+    <w:p>
+      <w:pPr>
+        <w:spacing w:line="360" w:lineRule="auto"/>
+        <w:rPr>
+          <w:b w:val="1"/>
+          <w:sz w:val="20"/>
+          <w:szCs w:val="20"/>
+        </w:rPr>
+      </w:pPr>
+      <w:r>
+        <w:rPr>
+          <w:rtl w:val="0"/>
+        </w:rPr>
+      </w:r>
+    </w:p>
+    <w:p>
+      <w:pPr>
+        <w:spacing w:line="360" w:lineRule="auto"/>
+        <w:rPr>
+          <w:b w:val="1"/>
+          <w:sz w:val="20"/>
+          <w:szCs w:val="20"/>
+        </w:rPr>
+      </w:pPr>
+      <w:r>
+        <w:rPr>
+          <w:rtl w:val="0"/>
+        </w:rPr>
+      </w:r>
+    </w:p>
+    <w:p>
+      <w:pPr>
+        <w:spacing w:line="360" w:lineRule="auto"/>
+        <w:rPr>
+          <w:b w:val="1"/>
+          <w:sz w:val="20"/>
+          <w:szCs w:val="20"/>
+        </w:rPr>
+      </w:pPr>
+      <w:r>
+        <w:rPr>
+          <w:rtl w:val="0"/>
+        </w:rPr>
+      </w:r>
+    </w:p>
+    <w:p>
+      <w:pPr>
+        <w:spacing w:line="360" w:lineRule="auto"/>
+        <w:rPr>
+          <w:b w:val="1"/>
+          <w:sz w:val="20"/>
+          <w:szCs w:val="20"/>
+        </w:rPr>
+      </w:pPr>
+      <w:r>
+        <w:rPr>
+          <w:rtl w:val="0"/>
+        </w:rPr>
+      </w:r>
+    </w:p>
+    <w:p>
+      <w:pPr>
+        <w:spacing w:line="360" w:lineRule="auto"/>
+        <w:rPr>
+          <w:b w:val="1"/>
+          <w:sz w:val="20"/>
+          <w:szCs w:val="20"/>
+        </w:rPr>
+      </w:pPr>
+      <w:r>
+        <w:rPr>
+          <w:rtl w:val="0"/>
+        </w:rPr>
+      </w:r>
+    </w:p>
+    <w:p>
+      <w:pPr>
+        <w:spacing w:line="360" w:lineRule="auto"/>
+        <w:rPr>
+          <w:b w:val="1"/>
+          <w:sz w:val="20"/>
+          <w:szCs w:val="20"/>
+        </w:rPr>
+      </w:pPr>
+      <w:r>
+        <w:rPr>
+          <w:rtl w:val="0"/>
+        </w:rPr>
+      </w:r>
+    </w:p>
+    <w:p>
+      <w:pPr>
+        <w:spacing w:line="360" w:lineRule="auto"/>
+        <w:rPr>
+          <w:b w:val="1"/>
+          <w:sz w:val="20"/>
+          <w:szCs w:val="20"/>
+        </w:rPr>
+      </w:pPr>
+      <w:r>
+        <w:rPr>
+          <w:rtl w:val="0"/>
+        </w:rPr>
+      </w:r>
+    </w:p>
+    <w:p>
+      <w:pPr>
+        <w:spacing w:line="360" w:lineRule="auto"/>
+        <w:rPr>
+          <w:b w:val="1"/>
+          <w:sz w:val="20"/>
+          <w:szCs w:val="20"/>
+        </w:rPr>
+      </w:pPr>
+      <w:r>
+        <w:rPr>
+          <w:rtl w:val="0"/>
+        </w:rPr>
+      </w:r>
+    </w:p>
+    <w:p>
+      <w:pPr>
+        <w:spacing w:line="360" w:lineRule="auto"/>
+        <w:rPr>
+          <w:b w:val="1"/>
+          <w:sz w:val="20"/>
+          <w:szCs w:val="20"/>
+        </w:rPr>
+      </w:pPr>
+      <w:r>
+        <w:rPr>
+          <w:rtl w:val="0"/>
+        </w:rPr>
+      </w:r>
+    </w:p>
+    <w:p>
+      <w:pPr>
+        <w:spacing w:line="360" w:lineRule="auto"/>
+        <w:rPr>
+          <w:b w:val="1"/>
+          <w:sz w:val="20"/>
+          <w:szCs w:val="20"/>
+        </w:rPr>
+      </w:pPr>
+      <w:r>
+        <w:rPr>
+          <w:rtl w:val="0"/>
+        </w:rPr>
+      </w:r>
+    </w:p>
+    <w:p>
+      <w:pPr>
+        <w:spacing w:line="360" w:lineRule="auto"/>
+        <w:rPr>
+          <w:b w:val="1"/>
+          <w:sz w:val="20"/>
+          <w:szCs w:val="20"/>
+        </w:rPr>
+      </w:pPr>
+      <w:r>
+        <w:rPr>
+          <w:rtl w:val="0"/>
+        </w:rPr>
+      </w:r>
+    </w:p>
+    <w:p>
+      <w:pPr>
+        <w:spacing w:line="360" w:lineRule="auto"/>
+        <w:rPr>
+          <w:b w:val="1"/>
+          <w:sz w:val="20"/>
+          <w:szCs w:val="20"/>
+        </w:rPr>
+      </w:pPr>
+      <w:r>
+        <w:rPr>
+          <w:rtl w:val="0"/>
+        </w:rPr>
+      </w:r>
+    </w:p>
+    <w:p>
+      <w:pPr>
+        <w:spacing w:line="360" w:lineRule="auto"/>
+        <w:rPr>
+          <w:b w:val="1"/>
+          <w:sz w:val="20"/>
+          <w:szCs w:val="20"/>
+        </w:rPr>
+      </w:pPr>
+      <w:r>
+        <w:rPr>
+          <w:rtl w:val="0"/>
+        </w:rPr>
+      </w:r>
+    </w:p>
+    <w:p>
+      <w:pPr>
+        <w:spacing w:line="360" w:lineRule="auto"/>
+        <w:rPr>
+          <w:b w:val="1"/>
+          <w:sz w:val="20"/>
+          <w:szCs w:val="20"/>
+        </w:rPr>
+      </w:pPr>
+      <w:r>
+        <w:rPr>
+          <w:rtl w:val="0"/>
+        </w:rPr>
+      </w:r>
+    </w:p>
+    <w:p>
+      <w:pPr>
+        <w:pStyle w:val="Heading1"/>
+        <w:jc w:val="center"/>
+        <w:rPr/>
+      </w:pPr>
+      <w:bookmarkStart w:colFirst="0" w:colLast="0" w:name="_heading=h.5bqgf1d7jqu0" w:id="1"/>
+      <w:bookmarkEnd w:id="1"/>
+      <w:r>
+        <w:rPr>
+          <w:rtl w:val="0"/>
+        </w:rPr>
+        <w:t xml:space="preserve">Domain Model Graph</w:t>
       </w:r>
     </w:p>
     <w:p>
@@ -2405,64 +2065,26 @@
         <w:pStyle w:val="Heading1"/>
         <w:rPr/>
       </w:pPr>
-      <w:bookmarkStart w:colFirst="0" w:colLast="0" w:name="_heading=h.gjdgxs" w:id="1"/>
-      <w:bookmarkEnd w:id="1"/>
-      <w:r>
-        <w:rPr>
-          <w:rtl w:val="0"/>
-        </w:rPr>
-        <w:t xml:space="preserve">Domain Model Graph</w:t>
-      </w:r>
-    </w:p>
-    <w:p>
-      <w:pPr>
-        <w:spacing w:line="360" w:lineRule="auto"/>
-        <w:rPr>
-          <w:b w:val="1"/>
-          <w:sz w:val="20"/>
-          <w:szCs w:val="20"/>
-        </w:rPr>
-      </w:pPr>
-      <w:r>
-        <w:rPr>
-          <w:rtl w:val="0"/>
-        </w:rPr>
-      </w:r>
-    </w:p>
-    <w:p>
-      <w:pPr>
-        <w:spacing w:line="360" w:lineRule="auto"/>
-        <w:rPr>
-          <w:b w:val="1"/>
-          <w:sz w:val="20"/>
-          <w:szCs w:val="20"/>
-        </w:rPr>
-      </w:pPr>
-      <w:r>
-        <w:rPr>
-          <w:rtl w:val="0"/>
-        </w:rPr>
-      </w:r>
-    </w:p>
-    <w:p>
-      <w:pPr>
-        <w:spacing w:line="360" w:lineRule="auto"/>
-        <w:rPr>
-          <w:b w:val="1"/>
-          <w:sz w:val="20"/>
-          <w:szCs w:val="20"/>
-        </w:rPr>
-      </w:pPr>
-      <w:r>
-        <w:rPr>
-          <w:b w:val="1"/>
-          <w:sz w:val="20"/>
-          <w:szCs w:val="20"/>
-        </w:rPr>
+      <w:bookmarkStart w:colFirst="0" w:colLast="0" w:name="_heading=h.wv67qeu7yn9v" w:id="2"/>
+      <w:bookmarkEnd w:id="2"/>
+      <w:r>
+        <w:rPr>
+          <w:rtl w:val="0"/>
+        </w:rPr>
+      </w:r>
+      <w:r>
         <w:drawing>
-          <wp:inline distB="114300" distT="114300" distL="114300" distR="114300">
-            <wp:extent cx="5943600" cy="3644900"/>
+          <wp:anchor allowOverlap="1" behindDoc="0" distB="114300" distT="114300" distL="114300" distR="114300" hidden="0" layoutInCell="1" locked="0" relativeHeight="0" simplePos="0">
+            <wp:simplePos x="0" y="0"/>
+            <wp:positionH relativeFrom="column">
+              <wp:posOffset>-742949</wp:posOffset>
+            </wp:positionH>
+            <wp:positionV relativeFrom="paragraph">
+              <wp:posOffset>368964</wp:posOffset>
+            </wp:positionV>
+            <wp:extent cx="7100888" cy="5601699"/>
             <wp:effectExtent b="0" l="0" r="0" t="0"/>
+            <wp:wrapSquare wrapText="bothSides" distB="114300" distT="114300" distL="114300" distR="114300"/>
             <wp:docPr id="6" name="image2.png"/>
             <a:graphic>
               <a:graphicData uri="http://schemas.openxmlformats.org/drawingml/2006/picture">
@@ -2481,7 +2103,7 @@
                   <pic:spPr>
                     <a:xfrm>
                       <a:off x="0" y="0"/>
-                      <a:ext cx="5943600" cy="3644900"/>
+                      <a:ext cx="7100888" cy="5601699"/>
                     </a:xfrm>
                     <a:prstGeom prst="rect"/>
                     <a:ln/>
@@ -2489,163 +2111,8 @@
                 </pic:pic>
               </a:graphicData>
             </a:graphic>
-          </wp:inline>
+          </wp:anchor>
         </w:drawing>
-      </w:r>
-      <w:r>
-        <w:rPr>
-          <w:rtl w:val="0"/>
-        </w:rPr>
-      </w:r>
-    </w:p>
-    <w:p>
-      <w:pPr>
-        <w:spacing w:line="360" w:lineRule="auto"/>
-        <w:rPr>
-          <w:b w:val="1"/>
-          <w:sz w:val="20"/>
-          <w:szCs w:val="20"/>
-        </w:rPr>
-      </w:pPr>
-      <w:r>
-        <w:rPr>
-          <w:rtl w:val="0"/>
-        </w:rPr>
-      </w:r>
-    </w:p>
-    <w:p>
-      <w:pPr>
-        <w:spacing w:line="360" w:lineRule="auto"/>
-        <w:rPr>
-          <w:b w:val="1"/>
-          <w:sz w:val="20"/>
-          <w:szCs w:val="20"/>
-        </w:rPr>
-      </w:pPr>
-      <w:r>
-        <w:rPr>
-          <w:rtl w:val="0"/>
-        </w:rPr>
-      </w:r>
-    </w:p>
-    <w:p>
-      <w:pPr>
-        <w:spacing w:line="360" w:lineRule="auto"/>
-        <w:rPr>
-          <w:b w:val="1"/>
-          <w:sz w:val="20"/>
-          <w:szCs w:val="20"/>
-        </w:rPr>
-      </w:pPr>
-      <w:r>
-        <w:rPr>
-          <w:rtl w:val="0"/>
-        </w:rPr>
-      </w:r>
-    </w:p>
-    <w:p>
-      <w:pPr>
-        <w:spacing w:line="360" w:lineRule="auto"/>
-        <w:rPr>
-          <w:b w:val="1"/>
-          <w:sz w:val="20"/>
-          <w:szCs w:val="20"/>
-        </w:rPr>
-      </w:pPr>
-      <w:r>
-        <w:rPr>
-          <w:rtl w:val="0"/>
-        </w:rPr>
-      </w:r>
-    </w:p>
-    <w:p>
-      <w:pPr>
-        <w:spacing w:line="360" w:lineRule="auto"/>
-        <w:rPr>
-          <w:b w:val="1"/>
-          <w:sz w:val="20"/>
-          <w:szCs w:val="20"/>
-        </w:rPr>
-      </w:pPr>
-      <w:r>
-        <w:rPr>
-          <w:rtl w:val="0"/>
-        </w:rPr>
-      </w:r>
-    </w:p>
-    <w:p>
-      <w:pPr>
-        <w:spacing w:line="360" w:lineRule="auto"/>
-        <w:rPr>
-          <w:b w:val="1"/>
-          <w:sz w:val="20"/>
-          <w:szCs w:val="20"/>
-        </w:rPr>
-      </w:pPr>
-      <w:r>
-        <w:rPr>
-          <w:rtl w:val="0"/>
-        </w:rPr>
-      </w:r>
-    </w:p>
-    <w:p>
-      <w:pPr>
-        <w:spacing w:line="360" w:lineRule="auto"/>
-        <w:rPr>
-          <w:b w:val="1"/>
-          <w:sz w:val="20"/>
-          <w:szCs w:val="20"/>
-        </w:rPr>
-      </w:pPr>
-      <w:r>
-        <w:rPr>
-          <w:rtl w:val="0"/>
-        </w:rPr>
-      </w:r>
-    </w:p>
-    <w:p>
-      <w:pPr>
-        <w:spacing w:line="360" w:lineRule="auto"/>
-        <w:rPr>
-          <w:b w:val="1"/>
-          <w:sz w:val="20"/>
-          <w:szCs w:val="20"/>
-        </w:rPr>
-      </w:pPr>
-      <w:r>
-        <w:rPr>
-          <w:rtl w:val="0"/>
-        </w:rPr>
-      </w:r>
-    </w:p>
-    <w:p>
-      <w:pPr>
-        <w:spacing w:line="360" w:lineRule="auto"/>
-        <w:rPr>
-          <w:b w:val="1"/>
-          <w:sz w:val="20"/>
-          <w:szCs w:val="20"/>
-        </w:rPr>
-      </w:pPr>
-      <w:r>
-        <w:rPr>
-          <w:rtl w:val="0"/>
-        </w:rPr>
-      </w:r>
-    </w:p>
-    <w:p>
-      <w:pPr>
-        <w:spacing w:line="360" w:lineRule="auto"/>
-        <w:rPr>
-          <w:b w:val="1"/>
-          <w:sz w:val="20"/>
-          <w:szCs w:val="20"/>
-        </w:rPr>
-      </w:pPr>
-      <w:r>
-        <w:rPr>
-          <w:rtl w:val="0"/>
-        </w:rPr>
       </w:r>
     </w:p>
     <w:p>
@@ -2653,8 +2120,81 @@
         <w:pStyle w:val="Heading1"/>
         <w:rPr/>
       </w:pPr>
-      <w:bookmarkStart w:colFirst="0" w:colLast="0" w:name="_heading=h.30j0zll" w:id="2"/>
-      <w:bookmarkEnd w:id="2"/>
+      <w:bookmarkStart w:colFirst="0" w:colLast="0" w:name="_heading=h.ius505t4qbh" w:id="3"/>
+      <w:bookmarkEnd w:id="3"/>
+      <w:r>
+        <w:rPr>
+          <w:rtl w:val="0"/>
+        </w:rPr>
+      </w:r>
+    </w:p>
+    <w:p>
+      <w:pPr>
+        <w:spacing w:line="360" w:lineRule="auto"/>
+        <w:rPr>
+          <w:b w:val="1"/>
+          <w:sz w:val="20"/>
+          <w:szCs w:val="20"/>
+        </w:rPr>
+      </w:pPr>
+      <w:r>
+        <w:rPr>
+          <w:rtl w:val="0"/>
+        </w:rPr>
+      </w:r>
+    </w:p>
+    <w:p>
+      <w:pPr>
+        <w:spacing w:line="360" w:lineRule="auto"/>
+        <w:rPr>
+          <w:b w:val="1"/>
+          <w:sz w:val="20"/>
+          <w:szCs w:val="20"/>
+        </w:rPr>
+      </w:pPr>
+      <w:r>
+        <w:rPr>
+          <w:rtl w:val="0"/>
+        </w:rPr>
+      </w:r>
+    </w:p>
+    <w:p>
+      <w:pPr>
+        <w:spacing w:line="360" w:lineRule="auto"/>
+        <w:rPr>
+          <w:b w:val="1"/>
+          <w:sz w:val="20"/>
+          <w:szCs w:val="20"/>
+        </w:rPr>
+      </w:pPr>
+      <w:r>
+        <w:rPr>
+          <w:rtl w:val="0"/>
+        </w:rPr>
+      </w:r>
+    </w:p>
+    <w:p>
+      <w:pPr>
+        <w:spacing w:line="360" w:lineRule="auto"/>
+        <w:rPr>
+          <w:b w:val="1"/>
+          <w:sz w:val="20"/>
+          <w:szCs w:val="20"/>
+        </w:rPr>
+      </w:pPr>
+      <w:r>
+        <w:rPr>
+          <w:rtl w:val="0"/>
+        </w:rPr>
+      </w:r>
+    </w:p>
+    <w:p>
+      <w:pPr>
+        <w:pStyle w:val="Heading1"/>
+        <w:rPr/>
+      </w:pPr>
+      <w:bookmarkStart w:colFirst="0" w:colLast="0" w:name="_heading=h.30j0zll" w:id="4"/>
+      <w:bookmarkEnd w:id="4"/>
       <w:r>
         <w:rPr>
           <w:rtl w:val="0"/>
@@ -2682,8 +2222,8 @@
         <w:pStyle w:val="Heading2"/>
         <w:rPr/>
       </w:pPr>
-      <w:bookmarkStart w:colFirst="0" w:colLast="0" w:name="_heading=h.1fob9te" w:id="3"/>
-      <w:bookmarkEnd w:id="3"/>
+      <w:bookmarkStart w:colFirst="0" w:colLast="0" w:name="_heading=h.1fob9te" w:id="5"/>
+      <w:bookmarkEnd w:id="5"/>
       <w:r>
         <w:rPr>
           <w:rtl w:val="0"/>
@@ -2714,8 +2254,8 @@
         <w:pStyle w:val="Heading2"/>
         <w:rPr/>
       </w:pPr>
-      <w:bookmarkStart w:colFirst="0" w:colLast="0" w:name="_heading=h.3znysh7" w:id="4"/>
-      <w:bookmarkEnd w:id="4"/>
+      <w:bookmarkStart w:colFirst="0" w:colLast="0" w:name="_heading=h.3znysh7" w:id="6"/>
+      <w:bookmarkEnd w:id="6"/>
       <w:r>
         <w:rPr>
           <w:rtl w:val="0"/>
@@ -2746,8 +2286,8 @@
         <w:pStyle w:val="Heading2"/>
         <w:rPr/>
       </w:pPr>
-      <w:bookmarkStart w:colFirst="0" w:colLast="0" w:name="_heading=h.2et92p0" w:id="5"/>
-      <w:bookmarkEnd w:id="5"/>
+      <w:bookmarkStart w:colFirst="0" w:colLast="0" w:name="_heading=h.2et92p0" w:id="7"/>
+      <w:bookmarkEnd w:id="7"/>
       <w:r>
         <w:rPr>
           <w:rtl w:val="0"/>
@@ -2778,8 +2318,8 @@
         <w:pStyle w:val="Heading2"/>
         <w:rPr/>
       </w:pPr>
-      <w:bookmarkStart w:colFirst="0" w:colLast="0" w:name="_heading=h.tyjcwt" w:id="6"/>
-      <w:bookmarkEnd w:id="6"/>
+      <w:bookmarkStart w:colFirst="0" w:colLast="0" w:name="_heading=h.tyjcwt" w:id="8"/>
+      <w:bookmarkEnd w:id="8"/>
       <w:r>
         <w:rPr>
           <w:rtl w:val="0"/>
@@ -2810,8 +2350,8 @@
         <w:pStyle w:val="Heading2"/>
         <w:rPr/>
       </w:pPr>
-      <w:bookmarkStart w:colFirst="0" w:colLast="0" w:name="_heading=h.3dy6vkm" w:id="7"/>
-      <w:bookmarkEnd w:id="7"/>
+      <w:bookmarkStart w:colFirst="0" w:colLast="0" w:name="_heading=h.3dy6vkm" w:id="9"/>
+      <w:bookmarkEnd w:id="9"/>
       <w:r>
         <w:rPr>
           <w:rtl w:val="0"/>
@@ -2842,8 +2382,8 @@
         <w:pStyle w:val="Heading2"/>
         <w:rPr/>
       </w:pPr>
-      <w:bookmarkStart w:colFirst="0" w:colLast="0" w:name="_heading=h.1t3h5sf" w:id="8"/>
-      <w:bookmarkEnd w:id="8"/>
+      <w:bookmarkStart w:colFirst="0" w:colLast="0" w:name="_heading=h.1t3h5sf" w:id="10"/>
+      <w:bookmarkEnd w:id="10"/>
       <w:r>
         <w:rPr>
           <w:rtl w:val="0"/>
@@ -2874,8 +2414,8 @@
         <w:pStyle w:val="Heading2"/>
         <w:rPr/>
       </w:pPr>
-      <w:bookmarkStart w:colFirst="0" w:colLast="0" w:name="_heading=h.4d34og8" w:id="9"/>
-      <w:bookmarkEnd w:id="9"/>
+      <w:bookmarkStart w:colFirst="0" w:colLast="0" w:name="_heading=h.4d34og8" w:id="11"/>
+      <w:bookmarkEnd w:id="11"/>
       <w:r>
         <w:rPr>
           <w:rtl w:val="0"/>
@@ -2923,50 +2463,13 @@
         <w:pStyle w:val="Heading2"/>
         <w:rPr/>
       </w:pPr>
-      <w:bookmarkStart w:colFirst="0" w:colLast="0" w:name="_heading=h.2s8eyo1" w:id="10"/>
-      <w:bookmarkEnd w:id="10"/>
+      <w:bookmarkStart w:colFirst="0" w:colLast="0" w:name="_heading=h.2s8eyo1" w:id="12"/>
+      <w:bookmarkEnd w:id="12"/>
       <w:r>
         <w:rPr>
           <w:rtl w:val="0"/>
         </w:rPr>
         <w:t xml:space="preserve">API Services </w:t>
-      </w:r>
-    </w:p>
-    <w:p>
-      <w:pPr>
-        <w:spacing w:line="360" w:lineRule="auto"/>
-        <w:ind w:left="720" w:firstLine="0"/>
-        <w:rPr>
-          <w:sz w:val="24"/>
-          <w:szCs w:val="24"/>
-        </w:rPr>
-      </w:pPr>
-      <w:r>
-        <w:rPr>
-          <w:sz w:val="24"/>
-          <w:szCs w:val="24"/>
-          <w:rtl w:val="0"/>
-        </w:rPr>
-        <w:t xml:space="preserve">Κλάση που λαμβάνει και διαχειρίζεται δεδομένα για την περιοχή όπως κίνηση, κοντινούς χρήστες που έχουν παρκάρει, διαθέσιμες περιοχές parking και πληροφορίες ιδιωτικών parking, μέσω διαφορετικές API.</w:t>
-      </w:r>
-    </w:p>
-    <w:p>
-      <w:pPr>
-        <w:pStyle w:val="Heading2"/>
-        <w:rPr>
-          <w:strike w:val="1"/>
-          <w:color w:val="4f81bd"/>
-        </w:rPr>
-      </w:pPr>
-      <w:bookmarkStart w:colFirst="0" w:colLast="0" w:name="_heading=h.17dp8vu" w:id="11"/>
-      <w:bookmarkEnd w:id="11"/>
-      <w:r>
-        <w:rPr>
-          <w:strike w:val="1"/>
-          <w:color w:val="4f81bd"/>
-          <w:rtl w:val="0"/>
-        </w:rPr>
-        <w:t xml:space="preserve">Current Loc</w:t>
       </w:r>
     </w:p>
     <w:p>
@@ -2982,13 +2485,16 @@
       </w:pPr>
       <w:r>
         <w:rPr>
-          <w:strike w:val="1"/>
-          <w:color w:val="4f81bd"/>
           <w:sz w:val="24"/>
           <w:szCs w:val="24"/>
           <w:rtl w:val="0"/>
         </w:rPr>
-        <w:t xml:space="preserve">Κλάση που διαχειρίζεται δεδομένα για την τρέχουσα τοποθεσία τοποθεσία του χρήστη.</w:t>
+        <w:t xml:space="preserve">Κλάση που λαμβάνει και διαχειρίζεται δεδομένα για την περιοχή όπως κίνηση, κοντινούς χρήστες που έχουν παρκάρει, διαθέσιμες περιοχές parking και πληροφορίες ιδιωτικών parking, μέσω διαφορετικές API.</w:t>
+      </w:r>
+      <w:r>
+        <w:rPr>
+          <w:rtl w:val="0"/>
+        </w:rPr>
       </w:r>
     </w:p>
     <w:p>
@@ -2996,8 +2502,8 @@
         <w:pStyle w:val="Heading2"/>
         <w:rPr/>
       </w:pPr>
-      <w:bookmarkStart w:colFirst="0" w:colLast="0" w:name="_heading=h.3rdcrjn" w:id="12"/>
-      <w:bookmarkEnd w:id="12"/>
+      <w:bookmarkStart w:colFirst="0" w:colLast="0" w:name="_heading=h.3rdcrjn" w:id="13"/>
+      <w:bookmarkEnd w:id="13"/>
       <w:r>
         <w:rPr>
           <w:rtl w:val="0"/>
@@ -3028,13 +2534,13 @@
         <w:pStyle w:val="Heading2"/>
         <w:rPr/>
       </w:pPr>
-      <w:bookmarkStart w:colFirst="0" w:colLast="0" w:name="_heading=h.26in1rg" w:id="13"/>
-      <w:bookmarkEnd w:id="13"/>
-      <w:r>
-        <w:rPr>
-          <w:rtl w:val="0"/>
-        </w:rPr>
-        <w:t xml:space="preserve">Meter</w:t>
+      <w:bookmarkStart w:colFirst="0" w:colLast="0" w:name="_heading=h.35nkun2" w:id="14"/>
+      <w:bookmarkEnd w:id="14"/>
+      <w:r>
+        <w:rPr>
+          <w:rtl w:val="0"/>
+        </w:rPr>
+        <w:t xml:space="preserve">Paid </w:t>
       </w:r>
     </w:p>
     <w:p>
@@ -3052,7 +2558,7 @@
           <w:szCs w:val="24"/>
           <w:rtl w:val="0"/>
         </w:rPr>
-        <w:t xml:space="preserve">Οντότητα που κληρονομεί τα στοιχεία της κλάσης Parking και αντιπροσωπεύει τις θέσεις parking επί πληρωμή με παρκόμετρο. Έχει επιπλέον γνωρίσματα από μια απλή θέση όπως την τιμή του παρκόμετρου ανά ώρα.</w:t>
+        <w:t xml:space="preserve">Οντότητα που κληρονομεί από τη κλάση Parking και αντιπροσωπεύει ιδιωτικές επί πληρωμή θέσεις πάρκινγκ.</w:t>
       </w:r>
     </w:p>
     <w:p>
@@ -3060,13 +2566,13 @@
         <w:pStyle w:val="Heading2"/>
         <w:rPr/>
       </w:pPr>
-      <w:bookmarkStart w:colFirst="0" w:colLast="0" w:name="_heading=h.lnxbz9" w:id="14"/>
-      <w:bookmarkEnd w:id="14"/>
-      <w:r>
-        <w:rPr>
-          <w:rtl w:val="0"/>
-        </w:rPr>
-        <w:t xml:space="preserve">Free</w:t>
+      <w:bookmarkStart w:colFirst="0" w:colLast="0" w:name="_heading=h.1y810tw" w:id="15"/>
+      <w:bookmarkEnd w:id="15"/>
+      <w:r>
+        <w:rPr>
+          <w:rtl w:val="0"/>
+        </w:rPr>
+        <w:t xml:space="preserve">Request</w:t>
       </w:r>
     </w:p>
     <w:p>
@@ -3074,269 +2580,7 @@
         <w:spacing w:line="360" w:lineRule="auto"/>
         <w:ind w:left="720" w:firstLine="0"/>
         <w:rPr>
-          <w:sz w:val="24"/>
-          <w:szCs w:val="24"/>
-        </w:rPr>
-      </w:pPr>
-      <w:r>
-        <w:rPr>
-          <w:sz w:val="24"/>
-          <w:szCs w:val="24"/>
-          <w:rtl w:val="0"/>
-        </w:rPr>
-        <w:t xml:space="preserve">Οντότητα που κληρονομεί τα στοιχεία της κλάσης Parking και αντιπροσωπεύει τις δημόσιες και δωρεάν θέσεις parking.</w:t>
-      </w:r>
-    </w:p>
-    <w:p>
-      <w:pPr>
-        <w:pStyle w:val="Heading2"/>
-        <w:rPr/>
-      </w:pPr>
-      <w:bookmarkStart w:colFirst="0" w:colLast="0" w:name="_heading=h.35nkun2" w:id="15"/>
-      <w:bookmarkEnd w:id="15"/>
-      <w:r>
-        <w:rPr>
-          <w:rtl w:val="0"/>
-        </w:rPr>
-        <w:t xml:space="preserve">Paid </w:t>
-      </w:r>
-    </w:p>
-    <w:p>
-      <w:pPr>
-        <w:spacing w:line="360" w:lineRule="auto"/>
-        <w:ind w:left="720" w:firstLine="0"/>
-        <w:rPr>
-          <w:sz w:val="24"/>
-          <w:szCs w:val="24"/>
-        </w:rPr>
-      </w:pPr>
-      <w:r>
-        <w:rPr>
-          <w:sz w:val="24"/>
-          <w:szCs w:val="24"/>
-          <w:rtl w:val="0"/>
-        </w:rPr>
-        <w:t xml:space="preserve">Οντότητα που κληρονομεί από τη κλάση Parking και αντιπροσωπεύει ιδιωτικές επί πληρωμή θέσεις πάρκινγκ.</w:t>
-      </w:r>
-    </w:p>
-    <w:p>
-      <w:pPr>
-        <w:pStyle w:val="Heading2"/>
-        <w:rPr>
-          <w:strike w:val="1"/>
-          <w:color w:val="4f81bd"/>
-        </w:rPr>
-      </w:pPr>
-      <w:bookmarkStart w:colFirst="0" w:colLast="0" w:name="_heading=h.1ksv4uv" w:id="16"/>
-      <w:bookmarkEnd w:id="16"/>
-      <w:r>
-        <w:rPr>
-          <w:strike w:val="1"/>
-          <w:color w:val="4f81bd"/>
-          <w:rtl w:val="0"/>
-        </w:rPr>
-        <w:t xml:space="preserve">Time Estimate </w:t>
-      </w:r>
-    </w:p>
-    <w:p>
-      <w:pPr>
-        <w:spacing w:line="360" w:lineRule="auto"/>
-        <w:ind w:left="720" w:firstLine="0"/>
-        <w:rPr>
-          <w:strike w:val="1"/>
-          <w:sz w:val="24"/>
-          <w:szCs w:val="24"/>
-        </w:rPr>
-      </w:pPr>
-      <w:r>
-        <w:rPr>
-          <w:strike w:val="1"/>
-          <w:color w:val="4f81bd"/>
-          <w:sz w:val="24"/>
-          <w:szCs w:val="24"/>
-          <w:rtl w:val="0"/>
-        </w:rPr>
-        <w:t xml:space="preserve">Οντότητα που αναπαριστά την εκτίμηση που κανει ο driver για το χρονικό διάστημα κατά το οποίο θα βρίσκεται παρκαρισμένος σε μια συγκεκριμένη θέση.</w:t>
-      </w:r>
-      <w:r>
-        <w:rPr>
-          <w:rtl w:val="0"/>
-        </w:rPr>
-      </w:r>
-    </w:p>
-    <w:p>
-      <w:pPr>
-        <w:pStyle w:val="Heading2"/>
-        <w:rPr>
-          <w:strike w:val="1"/>
-          <w:color w:val="4f81bd"/>
-        </w:rPr>
-      </w:pPr>
-      <w:bookmarkStart w:colFirst="0" w:colLast="0" w:name="_heading=h.44sinio" w:id="17"/>
-      <w:bookmarkEnd w:id="17"/>
-      <w:r>
-        <w:rPr>
-          <w:strike w:val="1"/>
-          <w:color w:val="4f81bd"/>
-          <w:rtl w:val="0"/>
-        </w:rPr>
-        <w:t xml:space="preserve">Timestamp </w:t>
-      </w:r>
-    </w:p>
-    <w:p>
-      <w:pPr>
-        <w:spacing w:line="360" w:lineRule="auto"/>
-        <w:ind w:left="720" w:firstLine="0"/>
-        <w:rPr>
-          <w:strike w:val="1"/>
-          <w:color w:val="4f81bd"/>
-          <w:sz w:val="24"/>
-          <w:szCs w:val="24"/>
-        </w:rPr>
-      </w:pPr>
-      <w:r>
-        <w:rPr>
-          <w:strike w:val="1"/>
-          <w:color w:val="4f81bd"/>
-          <w:sz w:val="24"/>
-          <w:szCs w:val="24"/>
-          <w:rtl w:val="0"/>
-        </w:rPr>
-        <w:t xml:space="preserve">Οντότητα που δείχνει τη χρονική στιγμή που παρκαρε ο οδηγός σε μια συγκεκριμένη θέση.</w:t>
-      </w:r>
-    </w:p>
-    <w:p>
-      <w:pPr>
-        <w:pStyle w:val="Heading2"/>
-        <w:rPr>
-          <w:strike w:val="1"/>
-          <w:color w:val="4f81bd"/>
-        </w:rPr>
-      </w:pPr>
-      <w:bookmarkStart w:colFirst="0" w:colLast="0" w:name="_heading=h.2jxsxqh" w:id="18"/>
-      <w:bookmarkEnd w:id="18"/>
-      <w:r>
-        <w:rPr>
-          <w:strike w:val="1"/>
-          <w:color w:val="4f81bd"/>
-          <w:rtl w:val="0"/>
-        </w:rPr>
-        <w:t xml:space="preserve">Parked Location </w:t>
-      </w:r>
-    </w:p>
-    <w:p>
-      <w:pPr>
-        <w:spacing w:line="360" w:lineRule="auto"/>
-        <w:ind w:left="720" w:firstLine="0"/>
-        <w:rPr>
-          <w:color w:val="4f81bd"/>
-          <w:sz w:val="24"/>
-          <w:szCs w:val="24"/>
-        </w:rPr>
-      </w:pPr>
-      <w:r>
-        <w:rPr>
-          <w:strike w:val="1"/>
-          <w:color w:val="4f81bd"/>
-          <w:sz w:val="24"/>
-          <w:szCs w:val="24"/>
-          <w:rtl w:val="0"/>
-        </w:rPr>
-        <w:t xml:space="preserve">Οντότητα που δείχνει τη γεωγραφική τοποθεσία που παρκαρε ο οδηγός για μια συγκεκριμένη θέση</w:t>
-      </w:r>
-      <w:r>
-        <w:rPr>
-          <w:color w:val="4f81bd"/>
-          <w:sz w:val="24"/>
-          <w:szCs w:val="24"/>
-          <w:rtl w:val="0"/>
-        </w:rPr>
-        <w:t xml:space="preserve">.</w:t>
-      </w:r>
-    </w:p>
-    <w:p>
-      <w:pPr>
-        <w:pStyle w:val="Heading2"/>
-        <w:rPr/>
-      </w:pPr>
-      <w:bookmarkStart w:colFirst="0" w:colLast="0" w:name="_heading=h.z337ya" w:id="19"/>
-      <w:bookmarkEnd w:id="19"/>
-      <w:r>
-        <w:rPr>
-          <w:rtl w:val="0"/>
-        </w:rPr>
-        <w:t xml:space="preserve">Refresh Time</w:t>
-      </w:r>
-    </w:p>
-    <w:p>
-      <w:pPr>
-        <w:spacing w:line="360" w:lineRule="auto"/>
-        <w:ind w:left="720" w:firstLine="0"/>
-        <w:rPr>
-          <w:sz w:val="24"/>
-          <w:szCs w:val="24"/>
-        </w:rPr>
-      </w:pPr>
-      <w:r>
-        <w:rPr>
-          <w:sz w:val="24"/>
-          <w:szCs w:val="24"/>
-          <w:rtl w:val="0"/>
-        </w:rPr>
-        <w:t xml:space="preserve">Λειτουργία του συστήματος που επιτρέπει την ανανέωση του εκτιμώμενου χρόνου στάθμευσης (Parking Time) ενός παρκαρισμένου οδηγού (Parked).</w:t>
-      </w:r>
-    </w:p>
-    <w:p>
-      <w:pPr>
-        <w:pStyle w:val="Heading2"/>
-        <w:rPr/>
-      </w:pPr>
-      <w:bookmarkStart w:colFirst="0" w:colLast="0" w:name="_heading=h.3j2qqm3" w:id="20"/>
-      <w:bookmarkEnd w:id="20"/>
-      <w:r>
-        <w:rPr>
-          <w:rtl w:val="0"/>
-        </w:rPr>
-        <w:t xml:space="preserve">Permission Grant</w:t>
-      </w:r>
-    </w:p>
-    <w:p>
-      <w:pPr>
-        <w:spacing w:line="360" w:lineRule="auto"/>
-        <w:ind w:left="720" w:firstLine="0"/>
-        <w:rPr>
-          <w:sz w:val="24"/>
-          <w:szCs w:val="24"/>
-        </w:rPr>
-      </w:pPr>
-      <w:r>
-        <w:rPr>
-          <w:sz w:val="24"/>
-          <w:szCs w:val="24"/>
-          <w:rtl w:val="0"/>
-        </w:rPr>
-        <w:t xml:space="preserve"> Κλάση που συνδέεται με την κλάση Driver και αντιπροσωπεύει την αλληλεπίδραση οδηγών, είτε seeking είτε parked, για την παραχώρηση και την παραλαβή χώρου στάθμευσης κατηγορίας meter ή free.</w:t>
-      </w:r>
-    </w:p>
-    <w:p>
-      <w:pPr>
-        <w:pStyle w:val="Heading2"/>
-        <w:rPr/>
-      </w:pPr>
-      <w:bookmarkStart w:colFirst="0" w:colLast="0" w:name="_heading=h.1y810tw" w:id="21"/>
-      <w:bookmarkEnd w:id="21"/>
-      <w:r>
-        <w:rPr>
-          <w:rtl w:val="0"/>
-        </w:rPr>
-        <w:t xml:space="preserve">Request</w:t>
-      </w:r>
-    </w:p>
-    <w:p>
-      <w:pPr>
-        <w:spacing w:line="360" w:lineRule="auto"/>
-        <w:ind w:left="720" w:firstLine="0"/>
-        <w:rPr>
+          <w:b w:val="1"/>
           <w:sz w:val="24"/>
           <w:szCs w:val="24"/>
         </w:rPr>
@@ -3370,13 +2614,13 @@
         <w:pStyle w:val="Heading2"/>
         <w:rPr/>
       </w:pPr>
-      <w:bookmarkStart w:colFirst="0" w:colLast="0" w:name="_heading=h.4i7ojhp" w:id="22"/>
-      <w:bookmarkEnd w:id="22"/>
-      <w:r>
-        <w:rPr>
-          <w:rtl w:val="0"/>
-        </w:rPr>
-        <w:t xml:space="preserve">Payment</w:t>
+      <w:bookmarkStart w:colFirst="0" w:colLast="0" w:name="_heading=h.1ci93xb" w:id="16"/>
+      <w:bookmarkEnd w:id="16"/>
+      <w:r>
+        <w:rPr>
+          <w:rtl w:val="0"/>
+        </w:rPr>
+        <w:t xml:space="preserve">View History </w:t>
       </w:r>
     </w:p>
     <w:p>
@@ -3395,197 +2639,7 @@
           <w:szCs w:val="24"/>
           <w:rtl w:val="0"/>
         </w:rPr>
-        <w:t xml:space="preserve">Οντότητα που περιλαμβάνει τις επιλογές του χρήστη για πληρωμή στάθμευσης σε ιδιωτικά πάρκινγκ μέσω της εφαρμογής.</w:t>
-      </w:r>
-      <w:r>
-        <w:rPr>
-          <w:rtl w:val="0"/>
-        </w:rPr>
-      </w:r>
-    </w:p>
-    <w:p>
-      <w:pPr>
-        <w:pStyle w:val="Heading2"/>
-        <w:rPr/>
-      </w:pPr>
-      <w:bookmarkStart w:colFirst="0" w:colLast="0" w:name="_heading=h.2xcytpi" w:id="23"/>
-      <w:bookmarkEnd w:id="23"/>
-      <w:r>
-        <w:rPr>
-          <w:rtl w:val="0"/>
-        </w:rPr>
-        <w:t xml:space="preserve">Settings</w:t>
-      </w:r>
-    </w:p>
-    <w:p>
-      <w:pPr>
-        <w:spacing w:line="360" w:lineRule="auto"/>
-        <w:ind w:left="720" w:firstLine="0"/>
-        <w:rPr>
-          <w:b w:val="1"/>
-          <w:sz w:val="24"/>
-          <w:szCs w:val="24"/>
-        </w:rPr>
-      </w:pPr>
-      <w:r>
-        <w:rPr>
-          <w:sz w:val="24"/>
-          <w:szCs w:val="24"/>
-          <w:rtl w:val="0"/>
-        </w:rPr>
-        <w:t xml:space="preserve">Λειτουργία που επιτρέπει στον χρήστη να διαχειριστεί τις ρυθμίσεις του λογαριασμού του.</w:t>
-      </w:r>
-      <w:r>
-        <w:rPr>
-          <w:rtl w:val="0"/>
-        </w:rPr>
-      </w:r>
-    </w:p>
-    <w:p>
-      <w:pPr>
-        <w:pStyle w:val="Heading2"/>
-        <w:rPr/>
-      </w:pPr>
-      <w:bookmarkStart w:colFirst="0" w:colLast="0" w:name="_heading=h.1ci93xb" w:id="24"/>
-      <w:bookmarkEnd w:id="24"/>
-      <w:r>
-        <w:rPr>
-          <w:rtl w:val="0"/>
-        </w:rPr>
-        <w:t xml:space="preserve">View History </w:t>
-      </w:r>
-    </w:p>
-    <w:p>
-      <w:pPr>
-        <w:spacing w:line="360" w:lineRule="auto"/>
-        <w:ind w:left="720" w:firstLine="0"/>
-        <w:rPr>
-          <w:b w:val="1"/>
-          <w:sz w:val="24"/>
-          <w:szCs w:val="24"/>
-        </w:rPr>
-      </w:pPr>
-      <w:r>
-        <w:rPr>
-          <w:sz w:val="24"/>
-          <w:szCs w:val="24"/>
-          <w:rtl w:val="0"/>
-        </w:rPr>
         <w:t xml:space="preserve">Λειτουργία στα settings του χρήστη η οποία του επιτρέπει να δει το ιστορικό παρκαρισμάτων του. Στοιχεία όπως ημερομηνίες, τοποθεσίες, χρονική διάρκεια, κ.α.</w:t>
-      </w:r>
-      <w:r>
-        <w:rPr>
-          <w:rtl w:val="0"/>
-        </w:rPr>
-      </w:r>
-    </w:p>
-    <w:p>
-      <w:pPr>
-        <w:pStyle w:val="Heading2"/>
-        <w:rPr/>
-      </w:pPr>
-      <w:bookmarkStart w:colFirst="0" w:colLast="0" w:name="_heading=h.3whwml4" w:id="25"/>
-      <w:bookmarkEnd w:id="25"/>
-      <w:r>
-        <w:rPr>
-          <w:rtl w:val="0"/>
-        </w:rPr>
-        <w:t xml:space="preserve">Change Pass </w:t>
-      </w:r>
-    </w:p>
-    <w:p>
-      <w:pPr>
-        <w:spacing w:line="360" w:lineRule="auto"/>
-        <w:ind w:left="720" w:firstLine="0"/>
-        <w:rPr>
-          <w:b w:val="1"/>
-          <w:sz w:val="24"/>
-          <w:szCs w:val="24"/>
-        </w:rPr>
-      </w:pPr>
-      <w:r>
-        <w:rPr>
-          <w:sz w:val="24"/>
-          <w:szCs w:val="24"/>
-          <w:rtl w:val="0"/>
-        </w:rPr>
-        <w:t xml:space="preserve">Λειτουργία στα settings του χρήστη η οποία δίνει την δυνατότητα στον χρήστη να αλλάξει τον κωδικο πρόσβασής του.</w:t>
-      </w:r>
-      <w:r>
-        <w:rPr>
-          <w:rtl w:val="0"/>
-        </w:rPr>
-      </w:r>
-    </w:p>
-    <w:p>
-      <w:pPr>
-        <w:pStyle w:val="Heading2"/>
-        <w:rPr/>
-      </w:pPr>
-      <w:bookmarkStart w:colFirst="0" w:colLast="0" w:name="_heading=h.2bn6wsx" w:id="26"/>
-      <w:bookmarkEnd w:id="26"/>
-      <w:r>
-        <w:rPr>
-          <w:rtl w:val="0"/>
-        </w:rPr>
-        <w:t xml:space="preserve">Change User</w:t>
-      </w:r>
-    </w:p>
-    <w:p>
-      <w:pPr>
-        <w:spacing w:line="360" w:lineRule="auto"/>
-        <w:ind w:left="720" w:firstLine="0"/>
-        <w:rPr>
-          <w:b w:val="1"/>
-          <w:sz w:val="24"/>
-          <w:szCs w:val="24"/>
-        </w:rPr>
-      </w:pPr>
-      <w:r>
-        <w:rPr>
-          <w:sz w:val="24"/>
-          <w:szCs w:val="24"/>
-          <w:rtl w:val="0"/>
-        </w:rPr>
-        <w:t xml:space="preserve">Λειτουργία στα settings του χρήστη η οποία δίνει την δυνατότητα στον χρήστη να αλλάξει το ψευδώνυμο του.</w:t>
-      </w:r>
-      <w:r>
-        <w:rPr>
-          <w:rtl w:val="0"/>
-        </w:rPr>
-      </w:r>
-    </w:p>
-    <w:p>
-      <w:pPr>
-        <w:pStyle w:val="Heading2"/>
-        <w:rPr/>
-      </w:pPr>
-      <w:bookmarkStart w:colFirst="0" w:colLast="0" w:name="_heading=h.qsh70q" w:id="27"/>
-      <w:bookmarkEnd w:id="27"/>
-      <w:r>
-        <w:rPr>
-          <w:rtl w:val="0"/>
-        </w:rPr>
-        <w:t xml:space="preserve">Parking Finder</w:t>
-      </w:r>
-    </w:p>
-    <w:p>
-      <w:pPr>
-        <w:spacing w:line="360" w:lineRule="auto"/>
-        <w:ind w:left="720" w:firstLine="0"/>
-        <w:rPr>
-          <w:b w:val="1"/>
-          <w:sz w:val="24"/>
-          <w:szCs w:val="24"/>
-        </w:rPr>
-      </w:pPr>
-      <w:r>
-        <w:rPr>
-          <w:sz w:val="24"/>
-          <w:szCs w:val="24"/>
-          <w:rtl w:val="0"/>
-        </w:rPr>
-        <w:t xml:space="preserve">Είναι η βασική λειτουργία του συστήματος που παίρνει στοιχεία από πολλαπλές κλάσεις ώστε να εντοπίσει θέσεις παρκινγκ σύμφωνα με τις προτιμήσεις του οδηγού.</w:t>
       </w:r>
       <w:r>
         <w:rPr>
@@ -3598,8 +2652,8 @@
         <w:pStyle w:val="Heading1"/>
         <w:rPr/>
       </w:pPr>
-      <w:bookmarkStart w:colFirst="0" w:colLast="0" w:name="_heading=h.3as4poj" w:id="28"/>
-      <w:bookmarkEnd w:id="28"/>
+      <w:bookmarkStart w:colFirst="0" w:colLast="0" w:name="_heading=h.3as4poj" w:id="17"/>
+      <w:bookmarkEnd w:id="17"/>
       <w:r>
         <w:rPr>
           <w:rtl w:val="0"/>
@@ -3611,7 +2665,7 @@
       <w:pPr>
         <w:numPr>
           <w:ilvl w:val="0"/>
-          <w:numId w:val="1"/>
+          <w:numId w:val="2"/>
         </w:numPr>
         <w:pBdr>
           <w:top w:space="0" w:sz="0" w:val="nil"/>
@@ -3644,7 +2698,7 @@
       <w:pPr>
         <w:numPr>
           <w:ilvl w:val="0"/>
-          <w:numId w:val="1"/>
+          <w:numId w:val="2"/>
         </w:numPr>
         <w:pBdr>
           <w:top w:space="0" w:sz="0" w:val="nil"/>
@@ -3758,6 +2812,116 @@
         <w:ind w:left="720" w:hanging="360"/>
       </w:pPr>
       <w:rPr>
+        <w:u w:val="none"/>
+      </w:rPr>
+    </w:lvl>
+    <w:lvl w:ilvl="1">
+      <w:start w:val="1"/>
+      <w:numFmt w:val="bullet"/>
+      <w:lvlText w:val="○"/>
+      <w:lvlJc w:val="left"/>
+      <w:pPr>
+        <w:ind w:left="1440" w:hanging="360"/>
+      </w:pPr>
+      <w:rPr>
+        <w:u w:val="none"/>
+      </w:rPr>
+    </w:lvl>
+    <w:lvl w:ilvl="2">
+      <w:start w:val="1"/>
+      <w:numFmt w:val="bullet"/>
+      <w:lvlText w:val="■"/>
+      <w:lvlJc w:val="left"/>
+      <w:pPr>
+        <w:ind w:left="2160" w:hanging="360"/>
+      </w:pPr>
+      <w:rPr>
+        <w:u w:val="none"/>
+      </w:rPr>
+    </w:lvl>
+    <w:lvl w:ilvl="3">
+      <w:start w:val="1"/>
+      <w:numFmt w:val="bullet"/>
+      <w:lvlText w:val="●"/>
+      <w:lvlJc w:val="left"/>
+      <w:pPr>
+        <w:ind w:left="2880" w:hanging="360"/>
+      </w:pPr>
+      <w:rPr>
+        <w:u w:val="none"/>
+      </w:rPr>
+    </w:lvl>
+    <w:lvl w:ilvl="4">
+      <w:start w:val="1"/>
+      <w:numFmt w:val="bullet"/>
+      <w:lvlText w:val="○"/>
+      <w:lvlJc w:val="left"/>
+      <w:pPr>
+        <w:ind w:left="3600" w:hanging="360"/>
+      </w:pPr>
+      <w:rPr>
+        <w:u w:val="none"/>
+      </w:rPr>
+    </w:lvl>
+    <w:lvl w:ilvl="5">
+      <w:start w:val="1"/>
+      <w:numFmt w:val="bullet"/>
+      <w:lvlText w:val="■"/>
+      <w:lvlJc w:val="left"/>
+      <w:pPr>
+        <w:ind w:left="4320" w:hanging="360"/>
+      </w:pPr>
+      <w:rPr>
+        <w:u w:val="none"/>
+      </w:rPr>
+    </w:lvl>
+    <w:lvl w:ilvl="6">
+      <w:start w:val="1"/>
+      <w:numFmt w:val="bullet"/>
+      <w:lvlText w:val="●"/>
+      <w:lvlJc w:val="left"/>
+      <w:pPr>
+        <w:ind w:left="5040" w:hanging="360"/>
+      </w:pPr>
+      <w:rPr>
+        <w:u w:val="none"/>
+      </w:rPr>
+    </w:lvl>
+    <w:lvl w:ilvl="7">
+      <w:start w:val="1"/>
+      <w:numFmt w:val="bullet"/>
+      <w:lvlText w:val="○"/>
+      <w:lvlJc w:val="left"/>
+      <w:pPr>
+        <w:ind w:left="5760" w:hanging="360"/>
+      </w:pPr>
+      <w:rPr>
+        <w:u w:val="none"/>
+      </w:rPr>
+    </w:lvl>
+    <w:lvl w:ilvl="8">
+      <w:start w:val="1"/>
+      <w:numFmt w:val="bullet"/>
+      <w:lvlText w:val="■"/>
+      <w:lvlJc w:val="left"/>
+      <w:pPr>
+        <w:ind w:left="6480" w:hanging="360"/>
+      </w:pPr>
+      <w:rPr>
+        <w:u w:val="none"/>
+      </w:rPr>
+    </w:lvl>
+  </w:abstractNum>
+  <w:abstractNum w:abstractNumId="2">
+    <w:lvl w:ilvl="0">
+      <w:start w:val="1"/>
+      <w:numFmt w:val="bullet"/>
+      <w:lvlText w:val="●"/>
+      <w:lvlJc w:val="left"/>
+      <w:pPr>
+        <w:ind w:left="720" w:hanging="360"/>
+      </w:pPr>
+      <w:rPr>
         <w:rFonts w:ascii="Noto Sans Symbols" w:cs="Noto Sans Symbols" w:eastAsia="Noto Sans Symbols" w:hAnsi="Noto Sans Symbols"/>
       </w:rPr>
     </w:lvl>
@@ -3860,6 +3024,9 @@
   </w:abstractNum>
   <w:num w:numId="1">
     <w:abstractNumId w:val="1"/>
+  </w:num>
+  <w:num w:numId="2">
+    <w:abstractNumId w:val="2"/>
   </w:num>
 </w:numbering>
 </file>
@@ -4612,7 +3779,7 @@
 
 <file path=customXML/item1.xml><?xml version="1.0" encoding="utf-8"?>
 <go:gDocsCustomXmlDataStorage xmlns:go="http://customooxmlschemas.google.com/" xmlns:r="http://schemas.openxmlformats.org/officeDocument/2006/relationships">
-  <go:docsCustomData xmlns:go="http://customooxmlschemas.google.com/" roundtripDataSignature="AMtx7mjcIw8xU1qAiAO+tD/aQ+3P2/Mubg==">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</go:docsCustomData>
+  <go:docsCustomData xmlns:go="http://customooxmlschemas.google.com/" roundtripDataSignature="AMtx7miqrk/EOHcCA5OQROPq0uh5EY0uTw==">AMUW2mXc86kDrTKv4Ry2ygy7av/BlebbgMPnRpKBIAIA/+HgcqiUkVMldZC56sUyqC4OUhrTBrTQEpar5yOKd18t0anew8dojtmhMoGVPQ1I7/HMk9DyRVQJThf3+2XGM1kAJSUN+EZ9noOn2PvyeBKGDZjR5eFRXIlRjCUOP0FfCj3ln6/EHGMtbH2N6afcLYstMXcccL+GqNxNyIXQ0piK/jzUps5e29HHjRJ05sngLuvPC3Rukt2iRzm4YGlWHxZhbzl70uPJG/HQ0WKvC1087fLEoUin43P91J1Oor3jIdiu5EJbVhR6GtXfR1dDSZXHdfo3htroVOqDzmtfckwCwonWITJZdr1rdCShYdJDD92IQg8boE+eh1Ck/d6aprU8CFSC3Gu2</go:docsCustomData>
 </go:gDocsCustomXmlDataStorage>
 </file>
 

</xml_diff>